<commit_message>
Fixed notation in charge density lab
Removed confusion of q and Q
</commit_message>
<xml_diff>
--- a/StudentGuideModule2/charge_density/fig3and4.docx
+++ b/StudentGuideModule2/charge_density/fig3and4.docx
@@ -1,6 +1,6 @@
 
 <file path=word/document.xml><?xml version="1.0" encoding="utf-8"?>
-<w:document xmlns:wpc="http://schemas.microsoft.com/office/word/2010/wordprocessingCanvas" xmlns:mc="http://schemas.openxmlformats.org/markup-compatibility/2006" xmlns:o="urn:schemas-microsoft-com:office:office" xmlns:r="http://schemas.openxmlformats.org/officeDocument/2006/relationships" xmlns:m="http://schemas.openxmlformats.org/officeDocument/2006/math" xmlns:v="urn:schemas-microsoft-com:vml" xmlns:wp14="http://schemas.microsoft.com/office/word/2010/wordprocessingDrawing" xmlns:wp="http://schemas.openxmlformats.org/drawingml/2006/wordprocessingDrawing" xmlns:w10="urn:schemas-microsoft-com:office:word" xmlns:w="http://schemas.openxmlformats.org/wordprocessingml/2006/main" xmlns:w14="http://schemas.microsoft.com/office/word/2010/wordml" xmlns:wpg="http://schemas.microsoft.com/office/word/2010/wordprocessingGroup" xmlns:wpi="http://schemas.microsoft.com/office/word/2010/wordprocessingInk" xmlns:wne="http://schemas.microsoft.com/office/word/2006/wordml" xmlns:wps="http://schemas.microsoft.com/office/word/2010/wordprocessingShape" mc:Ignorable="w14 wp14">
+<w:document xmlns:wpc="http://schemas.microsoft.com/office/word/2010/wordprocessingCanvas" xmlns:cx="http://schemas.microsoft.com/office/drawing/2014/chartex" xmlns:cx1="http://schemas.microsoft.com/office/drawing/2015/9/8/chartex" xmlns:mc="http://schemas.openxmlformats.org/markup-compatibility/2006" xmlns:o="urn:schemas-microsoft-com:office:office" xmlns:r="http://schemas.openxmlformats.org/officeDocument/2006/relationships" xmlns:m="http://schemas.openxmlformats.org/officeDocument/2006/math" xmlns:v="urn:schemas-microsoft-com:vml" xmlns:wp14="http://schemas.microsoft.com/office/word/2010/wordprocessingDrawing" xmlns:wp="http://schemas.openxmlformats.org/drawingml/2006/wordprocessingDrawing" xmlns:w10="urn:schemas-microsoft-com:office:word" xmlns:w="http://schemas.openxmlformats.org/wordprocessingml/2006/main" xmlns:w14="http://schemas.microsoft.com/office/word/2010/wordml" xmlns:w15="http://schemas.microsoft.com/office/word/2012/wordml" xmlns:w16se="http://schemas.microsoft.com/office/word/2015/wordml/symex" xmlns:wpg="http://schemas.microsoft.com/office/word/2010/wordprocessingGroup" xmlns:wpi="http://schemas.microsoft.com/office/word/2010/wordprocessingInk" xmlns:wne="http://schemas.microsoft.com/office/word/2006/wordml" xmlns:wps="http://schemas.microsoft.com/office/word/2010/wordprocessingShape" mc:Ignorable="w14 w15 w16se wp14">
   <w:body>
     <w:p>
       <w:pPr>
@@ -11,6 +11,8 @@
           <w:szCs w:val="24"/>
         </w:rPr>
       </w:pPr>
+      <w:bookmarkStart w:id="0" w:name="_GoBack"/>
+      <w:bookmarkEnd w:id="0"/>
       <w:r>
         <w:rPr>
           <w:rFonts w:ascii="Times New Roman" w:hAnsi="Times New Roman" w:cs="Times New Roman"/>
@@ -83,7 +85,7 @@
           </mc:Choice>
           <mc:Fallback>
             <w:pict>
-              <v:shapetype id="_x0000_t32" coordsize="21600,21600" o:spt="32" o:oned="t" path="m,l21600,21600e" filled="f">
+              <v:shapetype w14:anchorId="27F2EE83" id="_x0000_t32" coordsize="21600,21600" o:spt="32" o:oned="t" path="m,l21600,21600e" filled="f">
                 <v:path arrowok="t" fillok="f" o:connecttype="none"/>
                 <o:lock v:ext="edit" shapetype="t"/>
               </v:shapetype>
@@ -155,19 +157,11 @@
                             <w:pPr>
                               <w:spacing w:after="0"/>
                             </w:pPr>
-                            <w:proofErr w:type="gramStart"/>
                             <w:r>
                               <w:rPr>
                                 <w:rFonts w:ascii="Times New Roman" w:eastAsiaTheme="minorEastAsia" w:hAnsi="Times New Roman" w:cs="Times New Roman"/>
                               </w:rPr>
-                              <w:t>bit</w:t>
-                            </w:r>
-                            <w:proofErr w:type="gramEnd"/>
-                            <w:r>
-                              <w:rPr>
-                                <w:rFonts w:ascii="Times New Roman" w:eastAsiaTheme="minorEastAsia" w:hAnsi="Times New Roman" w:cs="Times New Roman"/>
-                              </w:rPr>
-                              <w:t xml:space="preserve"> o’ </w:t>
+                              <w:t xml:space="preserve">bit o’ </w:t>
                             </w:r>
                             <w:r>
                               <w:rPr>
@@ -209,30 +203,22 @@
           </mc:Choice>
           <mc:Fallback>
             <w:pict>
-              <v:shapetype id="_x0000_t202" coordsize="21600,21600" o:spt="202" path="m,l,21600r21600,l21600,xe">
+              <v:shapetype w14:anchorId="62045B4B" id="_x0000_t202" coordsize="21600,21600" o:spt="202" path="m,l,21600r21600,l21600,xe">
                 <v:stroke joinstyle="miter"/>
                 <v:path gradientshapeok="t" o:connecttype="rect"/>
               </v:shapetype>
-              <v:shape id="Text Box 53" o:spid="_x0000_s1026" type="#_x0000_t202" style="position:absolute;margin-left:299.55pt;margin-top:155.9pt;width:140.7pt;height:27.75pt;z-index:251726848;visibility:visible;mso-wrap-style:square;mso-height-percent:0;mso-wrap-distance-left:9pt;mso-wrap-distance-top:0;mso-wrap-distance-right:9pt;mso-wrap-distance-bottom:0;mso-position-horizontal:absolute;mso-position-horizontal-relative:text;mso-position-vertical:absolute;mso-position-vertical-relative:text;mso-height-percent:0;mso-height-relative:margin;v-text-anchor:top" o:gfxdata="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" filled="f" stroked="f" strokeweight=".5pt">
+              <v:shape id="Text Box 53" o:spid="_x0000_s1026" type="#_x0000_t202" style="position:absolute;margin-left:299.55pt;margin-top:155.9pt;width:140.7pt;height:27.75pt;z-index:251726848;visibility:visible;mso-wrap-style:square;mso-height-percent:0;mso-wrap-distance-left:9pt;mso-wrap-distance-top:0;mso-wrap-distance-right:9pt;mso-wrap-distance-bottom:0;mso-position-horizontal:absolute;mso-position-horizontal-relative:text;mso-position-vertical:absolute;mso-position-vertical-relative:text;mso-height-percent:0;mso-height-relative:margin;v-text-anchor:top" o:gfxdata="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" filled="f" stroked="f" strokeweight=".5pt">
                 <v:textbox>
                   <w:txbxContent>
                     <w:p>
                       <w:pPr>
                         <w:spacing w:after="0"/>
                       </w:pPr>
-                      <w:proofErr w:type="gramStart"/>
                       <w:r>
                         <w:rPr>
                           <w:rFonts w:ascii="Times New Roman" w:eastAsiaTheme="minorEastAsia" w:hAnsi="Times New Roman" w:cs="Times New Roman"/>
                         </w:rPr>
-                        <w:t>bit</w:t>
-                      </w:r>
-                      <w:proofErr w:type="gramEnd"/>
-                      <w:r>
-                        <w:rPr>
-                          <w:rFonts w:ascii="Times New Roman" w:eastAsiaTheme="minorEastAsia" w:hAnsi="Times New Roman" w:cs="Times New Roman"/>
-                        </w:rPr>
-                        <w:t xml:space="preserve"> o’ </w:t>
+                        <w:t xml:space="preserve">bit o’ </w:t>
                       </w:r>
                       <w:r>
                         <w:rPr>
@@ -529,15 +515,15 @@
           </mc:Choice>
           <mc:Fallback>
             <w:pict>
-              <v:group id="Group 58" o:spid="_x0000_s1027" style="position:absolute;margin-left:269.3pt;margin-top:137.3pt;width:250.6pt;height:28.8pt;z-index:251740160" coordsize="31831,3662" o:gfxdata="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">
-                <v:group id="Group 59" o:spid="_x0000_s1028" style="position:absolute;left:1234;top:502;width:28397;height:915" coordsize="28397,914" o:gfxdata="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">
-                  <v:shape id="Straight Arrow Connector 60" o:spid="_x0000_s1029" type="#_x0000_t32" style="position:absolute;top:459;width:28397;height:0;visibility:visible;mso-wrap-style:square" o:connectortype="straight" o:gfxdata="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" strokecolor="black [3213]">
+              <v:group w14:anchorId="1AA94B14" id="Group 58" o:spid="_x0000_s1027" style="position:absolute;margin-left:269.3pt;margin-top:137.3pt;width:250.6pt;height:28.8pt;z-index:251740160" coordsize="31831,3662" o:gfxdata="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">
+                <v:group id="Group 59" o:spid="_x0000_s1028" style="position:absolute;left:1234;top:502;width:28397;height:915" coordsize="28397,914" o:gfxdata="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">
+                  <v:shape id="Straight Arrow Connector 60" o:spid="_x0000_s1029" type="#_x0000_t32" style="position:absolute;top:459;width:28397;height:0;visibility:visible;mso-wrap-style:square" o:connectortype="straight" o:gfxdata="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" strokecolor="black [3213]">
                     <v:stroke endarrow="open"/>
                   </v:shape>
-                  <v:line id="Straight Connector 61" o:spid="_x0000_s1030" style="position:absolute;visibility:visible;mso-wrap-style:square" from="0,0" to="0,914" o:connectortype="straight" o:gfxdata="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" strokecolor="black [3213]"/>
-                  <v:line id="Straight Connector 62" o:spid="_x0000_s1031" style="position:absolute;visibility:visible;mso-wrap-style:square" from="23563,0" to="23563,914" o:connectortype="straight" o:gfxdata="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" strokecolor="black [3213]"/>
+                  <v:line id="Straight Connector 61" o:spid="_x0000_s1030" style="position:absolute;visibility:visible;mso-wrap-style:square" from="0,0" to="0,914" o:connectortype="straight" o:gfxdata="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" strokecolor="black [3213]"/>
+                  <v:line id="Straight Connector 62" o:spid="_x0000_s1031" style="position:absolute;visibility:visible;mso-wrap-style:square" from="23563,0" to="23563,914" o:connectortype="straight" o:gfxdata="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" strokecolor="black [3213]"/>
                 </v:group>
-                <v:shape id="Text Box 63" o:spid="_x0000_s1032" type="#_x0000_t202" style="position:absolute;top:1097;width:26644;height:2565;visibility:visible;mso-wrap-style:square;v-text-anchor:top" o:gfxdata="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" filled="f" stroked="f" strokeweight=".5pt">
+                <v:shape id="Text Box 63" o:spid="_x0000_s1032" type="#_x0000_t202" style="position:absolute;top:1097;width:26644;height:2565;visibility:visible;mso-wrap-style:square;v-text-anchor:top" o:gfxdata="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" filled="f" stroked="f" strokeweight=".5pt">
                   <v:textbox>
                     <w:txbxContent>
                       <w:p>
@@ -559,7 +545,7 @@
                     </w:txbxContent>
                   </v:textbox>
                 </v:shape>
-                <v:shape id="Text Box 64" o:spid="_x0000_s1033" type="#_x0000_t202" style="position:absolute;left:28529;width:3302;height:3219;visibility:visible;mso-wrap-style:square;v-text-anchor:top" o:gfxdata="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" filled="f" stroked="f" strokeweight=".5pt">
+                <v:shape id="Text Box 64" o:spid="_x0000_s1033" type="#_x0000_t202" style="position:absolute;left:28529;width:3302;height:3219;visibility:visible;mso-wrap-style:square;v-text-anchor:top" o:gfxdata="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" filled="f" stroked="f" strokeweight=".5pt">
                   <v:textbox>
                     <w:txbxContent>
                       <w:p>
@@ -637,20 +623,13 @@
                       <wps:txbx>
                         <w:txbxContent>
                           <w:p>
-                            <w:bookmarkStart w:id="0" w:name="_GoBack"/>
                             <m:oMathPara>
                               <m:oMath>
                                 <m:r>
                                   <w:rPr>
                                     <w:rFonts w:ascii="Cambria Math" w:hAnsi="Cambria Math"/>
                                   </w:rPr>
-                                  <m:t>ρ</m:t>
-                                </m:r>
-                                <m:r>
-                                  <w:rPr>
-                                    <w:rFonts w:ascii="Cambria Math" w:hAnsi="Cambria Math"/>
-                                  </w:rPr>
-                                  <m:t>=C</m:t>
+                                  <m:t>ρ=C</m:t>
                                 </m:r>
                                 <m:sSup>
                                   <m:sSupPr>
@@ -680,7 +659,6 @@
                                 </m:sSup>
                               </m:oMath>
                             </m:oMathPara>
-                            <w:bookmarkEnd w:id="0"/>
                           </w:p>
                         </w:txbxContent>
                       </wps:txbx>
@@ -701,28 +679,17 @@
           </mc:Choice>
           <mc:Fallback>
             <w:pict>
-              <v:shapetype id="_x0000_t202" coordsize="21600,21600" o:spt="202" path="m,l,21600r21600,l21600,xe">
-                <v:stroke joinstyle="miter"/>
-                <v:path gradientshapeok="t" o:connecttype="rect"/>
-              </v:shapetype>
-              <v:shape id="Text Box 57" o:spid="_x0000_s1034" type="#_x0000_t202" style="position:absolute;margin-left:387.45pt;margin-top:103.75pt;width:69pt;height:25.35pt;z-index:251738112;visibility:visible;mso-wrap-style:square;mso-width-percent:0;mso-wrap-distance-left:9pt;mso-wrap-distance-top:0;mso-wrap-distance-right:9pt;mso-wrap-distance-bottom:0;mso-position-horizontal:absolute;mso-position-horizontal-relative:text;mso-position-vertical:absolute;mso-position-vertical-relative:text;mso-width-percent:0;mso-width-relative:margin;v-text-anchor:top" o:gfxdata="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" filled="f" stroked="f" strokeweight=".5pt">
+              <v:shape w14:anchorId="241B1D21" id="Text Box 57" o:spid="_x0000_s1034" type="#_x0000_t202" style="position:absolute;margin-left:387.45pt;margin-top:103.75pt;width:69pt;height:25.35pt;z-index:251738112;visibility:visible;mso-wrap-style:square;mso-width-percent:0;mso-wrap-distance-left:9pt;mso-wrap-distance-top:0;mso-wrap-distance-right:9pt;mso-wrap-distance-bottom:0;mso-position-horizontal:absolute;mso-position-horizontal-relative:text;mso-position-vertical:absolute;mso-position-vertical-relative:text;mso-width-percent:0;mso-width-relative:margin;v-text-anchor:top" o:gfxdata="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" filled="f" stroked="f" strokeweight=".5pt">
                 <v:textbox>
                   <w:txbxContent>
                     <w:p>
-                      <w:bookmarkStart w:id="1" w:name="_GoBack"/>
                       <m:oMathPara>
                         <m:oMath>
                           <m:r>
                             <w:rPr>
                               <w:rFonts w:ascii="Cambria Math" w:hAnsi="Cambria Math"/>
                             </w:rPr>
-                            <m:t>ρ</m:t>
-                          </m:r>
-                          <m:r>
-                            <w:rPr>
-                              <w:rFonts w:ascii="Cambria Math" w:hAnsi="Cambria Math"/>
-                            </w:rPr>
-                            <m:t>=C</m:t>
+                            <m:t>ρ=C</m:t>
                           </m:r>
                           <m:sSup>
                             <m:sSupPr>
@@ -752,7 +719,6 @@
                           </m:sSup>
                         </m:oMath>
                       </m:oMathPara>
-                      <w:bookmarkEnd w:id="1"/>
                     </w:p>
                   </w:txbxContent>
                 </v:textbox>
@@ -855,7 +821,7 @@
           </mc:Choice>
           <mc:Fallback>
             <w:pict>
-              <v:shape id="Text Box 10" o:spid="_x0000_s1035" type="#_x0000_t202" style="position:absolute;margin-left:81.9pt;margin-top:61.65pt;width:32.2pt;height:25.4pt;z-index:251663360;visibility:visible;mso-wrap-style:square;mso-width-percent:0;mso-wrap-distance-left:9pt;mso-wrap-distance-top:0;mso-wrap-distance-right:9pt;mso-wrap-distance-bottom:0;mso-position-horizontal:absolute;mso-position-horizontal-relative:text;mso-position-vertical:absolute;mso-position-vertical-relative:text;mso-width-percent:0;mso-width-relative:margin;v-text-anchor:top" o:gfxdata="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" filled="f" stroked="f" strokeweight=".5pt">
+              <v:shape w14:anchorId="12983BCC" id="Text Box 10" o:spid="_x0000_s1035" type="#_x0000_t202" style="position:absolute;margin-left:81.9pt;margin-top:61.65pt;width:32.2pt;height:25.4pt;z-index:251663360;visibility:visible;mso-wrap-style:square;mso-width-percent:0;mso-wrap-distance-left:9pt;mso-wrap-distance-top:0;mso-wrap-distance-right:9pt;mso-wrap-distance-bottom:0;mso-position-horizontal:absolute;mso-position-horizontal-relative:text;mso-position-vertical:absolute;mso-position-vertical-relative:text;mso-width-percent:0;mso-width-relative:margin;v-text-anchor:top" o:gfxdata="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" filled="f" stroked="f" strokeweight=".5pt">
                 <v:textbox>
                   <w:txbxContent>
                     <w:p>
@@ -941,26 +907,30 @@
                             <w:pPr>
                               <w:spacing w:after="0"/>
                             </w:pPr>
-                            <w:proofErr w:type="gramStart"/>
                             <w:r>
                               <w:rPr>
                                 <w:rFonts w:ascii="Times New Roman" w:eastAsiaTheme="minorEastAsia" w:hAnsi="Times New Roman" w:cs="Times New Roman"/>
                               </w:rPr>
-                              <w:t>bit</w:t>
-                            </w:r>
-                            <w:proofErr w:type="gramEnd"/>
-                            <w:r>
-                              <w:rPr>
-                                <w:rFonts w:ascii="Times New Roman" w:eastAsiaTheme="minorEastAsia" w:hAnsi="Times New Roman" w:cs="Times New Roman"/>
-                              </w:rPr>
-                              <w:t xml:space="preserve"> o’ charge:  </w:t>
+                              <w:t xml:space="preserve">bit o’ charge:  </w:t>
                             </w:r>
                             <m:oMath>
                               <m:r>
                                 <w:rPr>
                                   <w:rFonts w:ascii="Cambria Math" w:hAnsi="Cambria Math"/>
                                 </w:rPr>
-                                <m:t>dq=λ</m:t>
+                                <m:t>d</m:t>
+                              </m:r>
+                              <m:r>
+                                <w:rPr>
+                                  <w:rFonts w:ascii="Cambria Math" w:hAnsi="Cambria Math"/>
+                                </w:rPr>
+                                <m:t>Q</m:t>
+                              </m:r>
+                              <m:r>
+                                <w:rPr>
+                                  <w:rFonts w:ascii="Cambria Math" w:hAnsi="Cambria Math"/>
+                                </w:rPr>
+                                <m:t>=λ</m:t>
                               </m:r>
                               <m:d>
                                 <m:dPr>
@@ -1007,33 +977,37 @@
           </mc:Choice>
           <mc:Fallback>
             <w:pict>
-              <v:shape id="Text Box 160" o:spid="_x0000_s1036" type="#_x0000_t202" style="position:absolute;margin-left:43.75pt;margin-top:150.3pt;width:151.4pt;height:23.85pt;z-index:251729920;visibility:visible;mso-wrap-style:square;mso-height-percent:0;mso-wrap-distance-left:9pt;mso-wrap-distance-top:0;mso-wrap-distance-right:9pt;mso-wrap-distance-bottom:0;mso-position-horizontal:absolute;mso-position-horizontal-relative:text;mso-position-vertical:absolute;mso-position-vertical-relative:text;mso-height-percent:0;mso-height-relative:margin;v-text-anchor:top" o:gfxdata="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" filled="f" stroked="f" strokeweight=".5pt">
+              <v:shape w14:anchorId="6AFD4FD5" id="Text Box 160" o:spid="_x0000_s1036" type="#_x0000_t202" style="position:absolute;margin-left:43.75pt;margin-top:150.3pt;width:151.4pt;height:23.85pt;z-index:251729920;visibility:visible;mso-wrap-style:square;mso-height-percent:0;mso-wrap-distance-left:9pt;mso-wrap-distance-top:0;mso-wrap-distance-right:9pt;mso-wrap-distance-bottom:0;mso-position-horizontal:absolute;mso-position-horizontal-relative:text;mso-position-vertical:absolute;mso-position-vertical-relative:text;mso-height-percent:0;mso-height-relative:margin;v-text-anchor:top" o:gfxdata="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" filled="f" stroked="f" strokeweight=".5pt">
                 <v:textbox>
                   <w:txbxContent>
                     <w:p>
                       <w:pPr>
                         <w:spacing w:after="0"/>
                       </w:pPr>
-                      <w:proofErr w:type="gramStart"/>
                       <w:r>
                         <w:rPr>
                           <w:rFonts w:ascii="Times New Roman" w:eastAsiaTheme="minorEastAsia" w:hAnsi="Times New Roman" w:cs="Times New Roman"/>
                         </w:rPr>
-                        <w:t>bit</w:t>
-                      </w:r>
-                      <w:proofErr w:type="gramEnd"/>
-                      <w:r>
-                        <w:rPr>
-                          <w:rFonts w:ascii="Times New Roman" w:eastAsiaTheme="minorEastAsia" w:hAnsi="Times New Roman" w:cs="Times New Roman"/>
-                        </w:rPr>
-                        <w:t xml:space="preserve"> o’ charge:  </w:t>
+                        <w:t xml:space="preserve">bit o’ charge:  </w:t>
                       </w:r>
                       <m:oMath>
                         <m:r>
                           <w:rPr>
                             <w:rFonts w:ascii="Cambria Math" w:hAnsi="Cambria Math"/>
                           </w:rPr>
-                          <m:t>dq=λ</m:t>
+                          <m:t>d</m:t>
+                        </m:r>
+                        <m:r>
+                          <w:rPr>
+                            <w:rFonts w:ascii="Cambria Math" w:hAnsi="Cambria Math"/>
+                          </w:rPr>
+                          <m:t>Q</m:t>
+                        </m:r>
+                        <m:r>
+                          <w:rPr>
+                            <w:rFonts w:ascii="Cambria Math" w:hAnsi="Cambria Math"/>
+                          </w:rPr>
+                          <m:t>=λ</m:t>
                         </m:r>
                         <m:d>
                           <m:dPr>
@@ -1140,7 +1114,7 @@
           </mc:Choice>
           <mc:Fallback>
             <w:pict>
-              <v:shape id="Straight Arrow Connector 27" o:spid="_x0000_s1026" type="#_x0000_t32" style="position:absolute;margin-left:94.45pt;margin-top:120.5pt;width:6.7pt;height:35.35pt;z-index:251714560;visibility:visible;mso-wrap-style:square;mso-width-percent:0;mso-height-percent:0;mso-wrap-distance-left:9pt;mso-wrap-distance-top:0;mso-wrap-distance-right:9pt;mso-wrap-distance-bottom:0;mso-position-horizontal:absolute;mso-position-horizontal-relative:text;mso-position-vertical:absolute;mso-position-vertical-relative:text;mso-width-percent:0;mso-height-percent:0;mso-width-relative:margin;mso-height-relative:margin" o:gfxdata="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" strokecolor="black [3213]">
+              <v:shape w14:anchorId="75B97CD7" id="Straight Arrow Connector 27" o:spid="_x0000_s1026" type="#_x0000_t32" style="position:absolute;margin-left:94.45pt;margin-top:120.5pt;width:6.7pt;height:35.35pt;z-index:251714560;visibility:visible;mso-wrap-style:square;mso-width-percent:0;mso-height-percent:0;mso-wrap-distance-left:9pt;mso-wrap-distance-top:0;mso-wrap-distance-right:9pt;mso-wrap-distance-bottom:0;mso-position-horizontal:absolute;mso-position-horizontal-relative:text;mso-position-vertical:absolute;mso-position-vertical-relative:text;mso-width-percent:0;mso-height-percent:0;mso-width-relative:margin;mso-height-relative:margin" o:gfxdata="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" strokecolor="black [3213]">
                 <v:stroke startarrow="block" startarrowwidth="narrow" startarrowlength="short" endarrowwidth="narrow" endarrowlength="short"/>
               </v:shape>
             </w:pict>
@@ -1414,15 +1388,15 @@
           </mc:Choice>
           <mc:Fallback>
             <w:pict>
-              <v:group id="Group 56" o:spid="_x0000_s1037" style="position:absolute;margin-left:16.55pt;margin-top:127.1pt;width:250.6pt;height:28.8pt;z-index:251734016" coordsize="31831,3662" o:gfxdata="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">
-                <v:group id="Group 192" o:spid="_x0000_s1038" style="position:absolute;left:1234;top:502;width:28397;height:915" coordsize="28397,914" o:gfxdata="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">
-                  <v:shape id="Straight Arrow Connector 186" o:spid="_x0000_s1039" type="#_x0000_t32" style="position:absolute;top:459;width:28397;height:0;visibility:visible;mso-wrap-style:square" o:connectortype="straight" o:gfxdata="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" strokecolor="black [3213]">
+              <v:group w14:anchorId="776B0C5F" id="Group 56" o:spid="_x0000_s1037" style="position:absolute;margin-left:16.55pt;margin-top:127.1pt;width:250.6pt;height:28.8pt;z-index:251734016" coordsize="31831,3662" o:gfxdata="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">
+                <v:group id="Group 192" o:spid="_x0000_s1038" style="position:absolute;left:1234;top:502;width:28397;height:915" coordsize="28397,914" o:gfxdata="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">
+                  <v:shape id="Straight Arrow Connector 186" o:spid="_x0000_s1039" type="#_x0000_t32" style="position:absolute;top:459;width:28397;height:0;visibility:visible;mso-wrap-style:square" o:connectortype="straight" o:gfxdata="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" strokecolor="black [3213]">
                     <v:stroke endarrow="open"/>
                   </v:shape>
-                  <v:line id="Straight Connector 187" o:spid="_x0000_s1040" style="position:absolute;visibility:visible;mso-wrap-style:square" from="0,0" to="0,914" o:connectortype="straight" o:gfxdata="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" strokecolor="black [3213]"/>
-                  <v:line id="Straight Connector 188" o:spid="_x0000_s1041" style="position:absolute;visibility:visible;mso-wrap-style:square" from="23563,0" to="23563,914" o:connectortype="straight" o:gfxdata="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" strokecolor="black [3213]"/>
+                  <v:line id="Straight Connector 187" o:spid="_x0000_s1040" style="position:absolute;visibility:visible;mso-wrap-style:square" from="0,0" to="0,914" o:connectortype="straight" o:gfxdata="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" strokecolor="black [3213]"/>
+                  <v:line id="Straight Connector 188" o:spid="_x0000_s1041" style="position:absolute;visibility:visible;mso-wrap-style:square" from="23563,0" to="23563,914" o:connectortype="straight" o:gfxdata="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" strokecolor="black [3213]"/>
                 </v:group>
-                <v:shape id="Text Box 191" o:spid="_x0000_s1042" type="#_x0000_t202" style="position:absolute;top:1097;width:26644;height:2565;visibility:visible;mso-wrap-style:square;v-text-anchor:top" o:gfxdata="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" filled="f" stroked="f" strokeweight=".5pt">
+                <v:shape id="Text Box 191" o:spid="_x0000_s1042" type="#_x0000_t202" style="position:absolute;top:1097;width:26644;height:2565;visibility:visible;mso-wrap-style:square;v-text-anchor:top" o:gfxdata="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" filled="f" stroked="f" strokeweight=".5pt">
                   <v:textbox>
                     <w:txbxContent>
                       <w:p>
@@ -1444,7 +1418,7 @@
                     </w:txbxContent>
                   </v:textbox>
                 </v:shape>
-                <v:shape id="Text Box 193" o:spid="_x0000_s1043" type="#_x0000_t202" style="position:absolute;left:28529;width:3302;height:3219;visibility:visible;mso-wrap-style:square;v-text-anchor:top" o:gfxdata="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" filled="f" stroked="f" strokeweight=".5pt">
+                <v:shape id="Text Box 193" o:spid="_x0000_s1043" type="#_x0000_t202" style="position:absolute;left:28529;width:3302;height:3219;visibility:visible;mso-wrap-style:square;v-text-anchor:top" o:gfxdata="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" filled="f" stroked="f" strokeweight=".5pt">
                   <v:textbox>
                     <w:txbxContent>
                       <w:p>
@@ -1552,7 +1526,7 @@
           </mc:Choice>
           <mc:Fallback>
             <w:pict>
-              <v:shape id="Text Box 190" o:spid="_x0000_s1044" type="#_x0000_t202" style="position:absolute;margin-left:119.35pt;margin-top:105.85pt;width:69pt;height:25.35pt;z-index:251736064;visibility:visible;mso-wrap-style:square;mso-width-percent:0;mso-wrap-distance-left:9pt;mso-wrap-distance-top:0;mso-wrap-distance-right:9pt;mso-wrap-distance-bottom:0;mso-position-horizontal:absolute;mso-position-horizontal-relative:text;mso-position-vertical:absolute;mso-position-vertical-relative:text;mso-width-percent:0;mso-width-relative:margin;v-text-anchor:top" o:gfxdata="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" filled="f" stroked="f" strokeweight=".5pt">
+              <v:shape w14:anchorId="3A6AFDDB" id="Text Box 190" o:spid="_x0000_s1044" type="#_x0000_t202" style="position:absolute;margin-left:119.35pt;margin-top:105.85pt;width:69pt;height:25.35pt;z-index:251736064;visibility:visible;mso-wrap-style:square;mso-width-percent:0;mso-wrap-distance-left:9pt;mso-wrap-distance-top:0;mso-wrap-distance-right:9pt;mso-wrap-distance-bottom:0;mso-position-horizontal:absolute;mso-position-horizontal-relative:text;mso-position-vertical:absolute;mso-position-vertical-relative:text;mso-width-percent:0;mso-width-relative:margin;v-text-anchor:top" o:gfxdata="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" filled="f" stroked="f" strokeweight=".5pt">
                 <v:textbox>
                   <w:txbxContent>
                     <w:p>
@@ -1705,8 +1679,8 @@
           </mc:Choice>
           <mc:Fallback>
             <w:pict>
-              <v:group id="Group 52" o:spid="_x0000_s1026" style="position:absolute;margin-left:344.3pt;margin-top:68.95pt;width:35.95pt;height:67.95pt;z-index:251656190" coordsize="4565,8626" o:gfxdata="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">
-                <v:rect id="Rectangle 48" o:spid="_x0000_s1027" style="position:absolute;top:3769;width:1507;height:4857;visibility:visible;mso-wrap-style:square;v-text-anchor:middle" o:gfxdata="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" fillcolor="#a5a5a5 [2092]" stroked="f" strokeweight="2pt"/>
+              <v:group w14:anchorId="6123C845" id="Group 52" o:spid="_x0000_s1026" style="position:absolute;margin-left:344.3pt;margin-top:68.95pt;width:35.95pt;height:67.95pt;z-index:251656190" coordsize="4565,8626" o:gfxdata="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">
+                <v:rect id="Rectangle 48" o:spid="_x0000_s1027" style="position:absolute;top:3769;width:1507;height:4857;visibility:visible;mso-wrap-style:square;v-text-anchor:middle" o:gfxdata="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" fillcolor="#a5a5a5 [2092]" stroked="f" strokeweight="2pt"/>
                 <v:shapetype id="_x0000_t7" coordsize="21600,21600" o:spt="7" adj="5400" path="m@0,l,21600@1,21600,21600,xe">
                   <v:stroke joinstyle="miter"/>
                   <v:formulas>
@@ -1729,7 +1703,7 @@
                     <v:h position="#0,topLeft" xrange="0,21600"/>
                   </v:handles>
                 </v:shapetype>
-                <v:shape id="Parallelogram 49" o:spid="_x0000_s1028" type="#_x0000_t7" style="position:absolute;width:4565;height:3663;visibility:visible;mso-wrap-style:square;v-text-anchor:middle" o:gfxdata="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" adj="14458" fillcolor="#a5a5a5 [2092]" stroked="f" strokeweight="2pt"/>
+                <v:shape id="Parallelogram 49" o:spid="_x0000_s1028" type="#_x0000_t7" style="position:absolute;width:4565;height:3663;visibility:visible;mso-wrap-style:square;v-text-anchor:middle" o:gfxdata="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" adj="14458" fillcolor="#a5a5a5 [2092]" stroked="f" strokeweight="2pt"/>
               </v:group>
             </w:pict>
           </mc:Fallback>
@@ -1854,9 +1828,9 @@
           </mc:Choice>
           <mc:Fallback>
             <w:pict>
-              <v:group id="Group 47" o:spid="_x0000_s1026" style="position:absolute;margin-left:356.2pt;margin-top:68.4pt;width:24.4pt;height:68.5pt;z-index:251724800" coordsize="3104,8703" o:gfxdata="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">
-                <v:line id="Straight Connector 43" o:spid="_x0000_s1027" style="position:absolute;flip:x;visibility:visible;mso-wrap-style:square" from="0,0" to="3104,3744" o:connectortype="straight" o:gfxdata="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" filled="t" fillcolor="white [3212]" strokecolor="black [3213]" strokeweight="1pt"/>
-                <v:line id="Straight Connector 44" o:spid="_x0000_s1028" style="position:absolute;visibility:visible;mso-wrap-style:square" from="24,3769" to="24,8703" o:connectortype="straight" o:gfxdata="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" filled="t" fillcolor="white [3212]" strokecolor="black [3213]" strokeweight="1pt"/>
+              <v:group w14:anchorId="0F76ED54" id="Group 47" o:spid="_x0000_s1026" style="position:absolute;margin-left:356.2pt;margin-top:68.4pt;width:24.4pt;height:68.5pt;z-index:251724800" coordsize="3104,8703" o:gfxdata="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">
+                <v:line id="Straight Connector 43" o:spid="_x0000_s1027" style="position:absolute;flip:x;visibility:visible;mso-wrap-style:square" from="0,0" to="3104,3744" o:connectortype="straight" o:gfxdata="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" filled="t" fillcolor="white [3212]" strokecolor="black [3213]" strokeweight="1pt"/>
+                <v:line id="Straight Connector 44" o:spid="_x0000_s1028" style="position:absolute;visibility:visible;mso-wrap-style:square" from="24,3769" to="24,8703" o:connectortype="straight" o:gfxdata="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" filled="t" fillcolor="white [3212]" strokecolor="black [3213]" strokeweight="1pt"/>
               </v:group>
             </w:pict>
           </mc:Fallback>
@@ -2174,14 +2148,14 @@
           </mc:Choice>
           <mc:Fallback>
             <w:pict>
-              <v:group id="Group 21" o:spid="_x0000_s1026" style="position:absolute;margin-left:278.9pt;margin-top:68.4pt;width:210.7pt;height:68.65pt;z-index:251698176" coordsize="26760,8722" o:gfxdata="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">
-                <v:line id="Straight Connector 5" o:spid="_x0000_s1027" style="position:absolute;flip:x;visibility:visible;mso-wrap-style:square" from="8259,0" to="11365,3746" o:connectortype="straight" o:gfxdata="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" filled="t" fillcolor="white [3212]" strokecolor="black [3213]" strokeweight="1pt"/>
-                <v:rect id="Rectangle 3" o:spid="_x0000_s1028" style="position:absolute;top:3788;width:23590;height:4934;visibility:visible;mso-wrap-style:square;v-text-anchor:middle" o:gfxdata="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" filled="f" strokecolor="black [3213]" strokeweight="1pt"/>
-                <v:line id="Straight Connector 4" o:spid="_x0000_s1029" style="position:absolute;flip:x;visibility:visible;mso-wrap-style:square" from="23617,25" to="26722,3771" o:connectortype="straight" o:gfxdata="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" filled="t" fillcolor="white [3212]" strokecolor="black [3213]" strokeweight="1pt"/>
-                <v:line id="Straight Connector 6" o:spid="_x0000_s1030" style="position:absolute;flip:x;visibility:visible;mso-wrap-style:square" from="0,25" to="3105,3771" o:connectortype="straight" o:gfxdata="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" filled="t" fillcolor="white [3212]" strokecolor="black [3213]" strokeweight="1pt"/>
-                <v:line id="Straight Connector 17" o:spid="_x0000_s1031" style="position:absolute;flip:y;visibility:visible;mso-wrap-style:square" from="3081,0" to="26760,0" o:connectortype="straight" o:gfxdata="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" filled="t" fillcolor="white [3212]" strokecolor="black [3213]" strokeweight="1pt"/>
-                <v:line id="Straight Connector 18" o:spid="_x0000_s1032" style="position:absolute;visibility:visible;mso-wrap-style:square" from="26699,50" to="26699,4984" o:connectortype="straight" o:gfxdata="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" filled="t" fillcolor="white [3212]" strokecolor="black [3213]" strokeweight="1pt"/>
-                <v:line id="Straight Connector 20" o:spid="_x0000_s1033" style="position:absolute;flip:x;visibility:visible;mso-wrap-style:square" from="23617,4976" to="26722,8722" o:connectortype="straight" o:gfxdata="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" filled="t" fillcolor="white [3212]" strokecolor="black [3213]" strokeweight="1pt"/>
+              <v:group w14:anchorId="65E9F883" id="Group 21" o:spid="_x0000_s1026" style="position:absolute;margin-left:278.9pt;margin-top:68.4pt;width:210.7pt;height:68.65pt;z-index:251698176" coordsize="26760,8722" o:gfxdata="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">
+                <v:line id="Straight Connector 5" o:spid="_x0000_s1027" style="position:absolute;flip:x;visibility:visible;mso-wrap-style:square" from="8259,0" to="11365,3746" o:connectortype="straight" o:gfxdata="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" filled="t" fillcolor="white [3212]" strokecolor="black [3213]" strokeweight="1pt"/>
+                <v:rect id="Rectangle 3" o:spid="_x0000_s1028" style="position:absolute;top:3788;width:23590;height:4934;visibility:visible;mso-wrap-style:square;v-text-anchor:middle" o:gfxdata="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" filled="f" strokecolor="black [3213]" strokeweight="1pt"/>
+                <v:line id="Straight Connector 4" o:spid="_x0000_s1029" style="position:absolute;flip:x;visibility:visible;mso-wrap-style:square" from="23617,25" to="26722,3771" o:connectortype="straight" o:gfxdata="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" filled="t" fillcolor="white [3212]" strokecolor="black [3213]" strokeweight="1pt"/>
+                <v:line id="Straight Connector 6" o:spid="_x0000_s1030" style="position:absolute;flip:x;visibility:visible;mso-wrap-style:square" from="0,25" to="3105,3771" o:connectortype="straight" o:gfxdata="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" filled="t" fillcolor="white [3212]" strokecolor="black [3213]" strokeweight="1pt"/>
+                <v:line id="Straight Connector 17" o:spid="_x0000_s1031" style="position:absolute;flip:y;visibility:visible;mso-wrap-style:square" from="3081,0" to="26760,0" o:connectortype="straight" o:gfxdata="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" filled="t" fillcolor="white [3212]" strokecolor="black [3213]" strokeweight="1pt"/>
+                <v:line id="Straight Connector 18" o:spid="_x0000_s1032" style="position:absolute;visibility:visible;mso-wrap-style:square" from="26699,50" to="26699,4984" o:connectortype="straight" o:gfxdata="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" filled="t" fillcolor="white [3212]" strokecolor="black [3213]" strokeweight="1pt"/>
+                <v:line id="Straight Connector 20" o:spid="_x0000_s1033" style="position:absolute;flip:x;visibility:visible;mso-wrap-style:square" from="23617,4976" to="26722,8722" o:connectortype="straight" o:gfxdata="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" filled="t" fillcolor="white [3212]" strokecolor="black [3213]" strokeweight="1pt"/>
               </v:group>
             </w:pict>
           </mc:Fallback>
@@ -2256,7 +2230,7 @@
           </mc:Choice>
           <mc:Fallback>
             <w:pict>
-              <v:shape id="Straight Arrow Connector 42" o:spid="_x0000_s1026" type="#_x0000_t32" style="position:absolute;margin-left:351.05pt;margin-top:51.5pt;width:17.4pt;height:0;flip:x;z-index:251720704;visibility:visible;mso-wrap-style:square;mso-width-percent:0;mso-wrap-distance-left:9pt;mso-wrap-distance-top:0;mso-wrap-distance-right:9pt;mso-wrap-distance-bottom:0;mso-position-horizontal:absolute;mso-position-horizontal-relative:text;mso-position-vertical:absolute;mso-position-vertical-relative:text;mso-width-percent:0;mso-width-relative:margin" o:gfxdata="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" strokecolor="black [3213]">
+              <v:shape w14:anchorId="68EE2D70" id="Straight Arrow Connector 42" o:spid="_x0000_s1026" type="#_x0000_t32" style="position:absolute;margin-left:351.05pt;margin-top:51.5pt;width:17.4pt;height:0;flip:x;z-index:251720704;visibility:visible;mso-wrap-style:square;mso-width-percent:0;mso-wrap-distance-left:9pt;mso-wrap-distance-top:0;mso-wrap-distance-right:9pt;mso-wrap-distance-bottom:0;mso-position-horizontal:absolute;mso-position-horizontal-relative:text;mso-position-vertical:absolute;mso-position-vertical-relative:text;mso-width-percent:0;mso-width-relative:margin" o:gfxdata="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" strokecolor="black [3213]">
                 <v:stroke startarrow="open" startarrowwidth="narrow" startarrowlength="short"/>
               </v:shape>
             </w:pict>
@@ -2348,7 +2322,7 @@
           </mc:Choice>
           <mc:Fallback>
             <w:pict>
-              <v:shape id="Text Box 41" o:spid="_x0000_s1045" type="#_x0000_t202" style="position:absolute;margin-left:361.3pt;margin-top:25.2pt;width:26.05pt;height:25.4pt;z-index:251719680;visibility:visible;mso-wrap-style:square;mso-wrap-distance-left:9pt;mso-wrap-distance-top:0;mso-wrap-distance-right:9pt;mso-wrap-distance-bottom:0;mso-position-horizontal:absolute;mso-position-horizontal-relative:text;mso-position-vertical:absolute;mso-position-vertical-relative:text;v-text-anchor:top" o:gfxdata="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" filled="f" stroked="f" strokeweight=".5pt">
+              <v:shape w14:anchorId="70015704" id="Text Box 41" o:spid="_x0000_s1045" type="#_x0000_t202" style="position:absolute;margin-left:361.3pt;margin-top:25.2pt;width:26.05pt;height:25.4pt;z-index:251719680;visibility:visible;mso-wrap-style:square;mso-wrap-distance-left:9pt;mso-wrap-distance-top:0;mso-wrap-distance-right:9pt;mso-wrap-distance-bottom:0;mso-position-horizontal:absolute;mso-position-horizontal-relative:text;mso-position-vertical:absolute;mso-position-vertical-relative:text;v-text-anchor:top" o:gfxdata="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" filled="f" stroked="f" strokeweight=".5pt">
                 <v:textbox>
                   <w:txbxContent>
                     <w:p>
@@ -2439,7 +2413,7 @@
           </mc:Choice>
           <mc:Fallback>
             <w:pict>
-              <v:shape id="Straight Arrow Connector 40" o:spid="_x0000_s1026" type="#_x0000_t32" style="position:absolute;margin-left:380.85pt;margin-top:51.5pt;width:17.4pt;height:0;z-index:251718656;visibility:visible;mso-wrap-style:square;mso-width-percent:0;mso-wrap-distance-left:9pt;mso-wrap-distance-top:0;mso-wrap-distance-right:9pt;mso-wrap-distance-bottom:0;mso-position-horizontal:absolute;mso-position-horizontal-relative:text;mso-position-vertical:absolute;mso-position-vertical-relative:text;mso-width-percent:0;mso-width-relative:margin" o:gfxdata="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" strokecolor="black [3213]">
+              <v:shape w14:anchorId="3CBBF6A6" id="Straight Arrow Connector 40" o:spid="_x0000_s1026" type="#_x0000_t32" style="position:absolute;margin-left:380.85pt;margin-top:51.5pt;width:17.4pt;height:0;z-index:251718656;visibility:visible;mso-wrap-style:square;mso-width-percent:0;mso-wrap-distance-left:9pt;mso-wrap-distance-top:0;mso-wrap-distance-right:9pt;mso-wrap-distance-bottom:0;mso-position-horizontal:absolute;mso-position-horizontal-relative:text;mso-position-vertical:absolute;mso-position-vertical-relative:text;mso-width-percent:0;mso-width-relative:margin" o:gfxdata="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" strokecolor="black [3213]">
                 <v:stroke startarrow="open" startarrowwidth="narrow" startarrowlength="short"/>
               </v:shape>
             </w:pict>
@@ -2511,7 +2485,7 @@
           </mc:Choice>
           <mc:Fallback>
             <w:pict>
-              <v:line id="Straight Connector 35" o:spid="_x0000_s1026" style="position:absolute;z-index:251717632;visibility:visible;mso-wrap-style:square;mso-wrap-distance-left:9pt;mso-wrap-distance-top:0;mso-wrap-distance-right:9pt;mso-wrap-distance-bottom:0;mso-position-horizontal:absolute;mso-position-horizontal-relative:text;mso-position-vertical:absolute;mso-position-vertical-relative:text" from="381pt,40.5pt" to="381pt,67.8pt" o:gfxdata="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" strokecolor="black [3213]">
+              <v:line w14:anchorId="08E75EF0" id="Straight Connector 35" o:spid="_x0000_s1026" style="position:absolute;z-index:251717632;visibility:visible;mso-wrap-style:square;mso-wrap-distance-left:9pt;mso-wrap-distance-top:0;mso-wrap-distance-right:9pt;mso-wrap-distance-bottom:0;mso-position-horizontal:absolute;mso-position-horizontal-relative:text;mso-position-vertical:absolute;mso-position-vertical-relative:text" from="381pt,40.5pt" to="381pt,67.8pt" o:gfxdata="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" strokecolor="black [3213]">
                 <v:stroke dashstyle="longDash"/>
               </v:line>
             </w:pict>
@@ -2583,7 +2557,7 @@
           </mc:Choice>
           <mc:Fallback>
             <w:pict>
-              <v:line id="Straight Connector 29" o:spid="_x0000_s1026" style="position:absolute;z-index:251716608;visibility:visible;mso-wrap-style:square;mso-wrap-distance-left:9pt;mso-wrap-distance-top:0;mso-wrap-distance-right:9pt;mso-wrap-distance-bottom:0;mso-position-horizontal:absolute;mso-position-horizontal-relative:text;mso-position-vertical:absolute;mso-position-vertical-relative:text" from="368.5pt,40.5pt" to="368.5pt,67.8pt" o:gfxdata="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" strokecolor="black [3213]">
+              <v:line w14:anchorId="238DF662" id="Straight Connector 29" o:spid="_x0000_s1026" style="position:absolute;z-index:251716608;visibility:visible;mso-wrap-style:square;mso-wrap-distance-left:9pt;mso-wrap-distance-top:0;mso-wrap-distance-right:9pt;mso-wrap-distance-bottom:0;mso-position-horizontal:absolute;mso-position-horizontal-relative:text;mso-position-vertical:absolute;mso-position-vertical-relative:text" from="368.5pt,40.5pt" to="368.5pt,67.8pt" o:gfxdata="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" strokecolor="black [3213]">
                 <v:stroke dashstyle="longDash"/>
               </v:line>
             </w:pict>
@@ -2655,7 +2629,7 @@
           </mc:Choice>
           <mc:Fallback>
             <w:pict>
-              <v:line id="Straight Connector 15" o:spid="_x0000_s1026" style="position:absolute;z-index:251659264;visibility:visible;mso-wrap-style:square;mso-wrap-distance-left:9pt;mso-wrap-distance-top:0;mso-wrap-distance-right:9pt;mso-wrap-distance-bottom:0;mso-position-horizontal:absolute;mso-position-horizontal-relative:text;mso-position-vertical:absolute;mso-position-vertical-relative:text" from="103.7pt,77.05pt" to="103.7pt,104.35pt" o:gfxdata="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" strokecolor="black [3213]">
+              <v:line w14:anchorId="00DBC167" id="Straight Connector 15" o:spid="_x0000_s1026" style="position:absolute;z-index:251659264;visibility:visible;mso-wrap-style:square;mso-wrap-distance-left:9pt;mso-wrap-distance-top:0;mso-wrap-distance-right:9pt;mso-wrap-distance-bottom:0;mso-position-horizontal:absolute;mso-position-horizontal-relative:text;mso-position-vertical:absolute;mso-position-vertical-relative:text" from="103.7pt,77.05pt" to="103.7pt,104.35pt" o:gfxdata="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" strokecolor="black [3213]">
                 <v:stroke dashstyle="longDash"/>
               </v:line>
             </w:pict>
@@ -2731,7 +2705,7 @@
           </mc:Choice>
           <mc:Fallback>
             <w:pict>
-              <v:shape id="Straight Arrow Connector 16" o:spid="_x0000_s1026" type="#_x0000_t32" style="position:absolute;margin-left:103.6pt;margin-top:88.05pt;width:17.4pt;height:0;z-index:251660288;visibility:visible;mso-wrap-style:square;mso-width-percent:0;mso-wrap-distance-left:9pt;mso-wrap-distance-top:0;mso-wrap-distance-right:9pt;mso-wrap-distance-bottom:0;mso-position-horizontal:absolute;mso-position-horizontal-relative:text;mso-position-vertical:absolute;mso-position-vertical-relative:text;mso-width-percent:0;mso-width-relative:margin" o:gfxdata="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" strokecolor="black [3213]">
+              <v:shape w14:anchorId="58E3AA55" id="Straight Arrow Connector 16" o:spid="_x0000_s1026" type="#_x0000_t32" style="position:absolute;margin-left:103.6pt;margin-top:88.05pt;width:17.4pt;height:0;z-index:251660288;visibility:visible;mso-wrap-style:square;mso-width-percent:0;mso-wrap-distance-left:9pt;mso-wrap-distance-top:0;mso-wrap-distance-right:9pt;mso-wrap-distance-bottom:0;mso-position-horizontal:absolute;mso-position-horizontal-relative:text;mso-position-vertical:absolute;mso-position-vertical-relative:text;mso-width-percent:0;mso-width-relative:margin" o:gfxdata="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" strokecolor="black [3213]">
                 <v:stroke startarrow="open" startarrowwidth="narrow" startarrowlength="short"/>
               </v:shape>
             </w:pict>
@@ -2810,7 +2784,7 @@
           </mc:Choice>
           <mc:Fallback>
             <w:pict>
-              <v:shape id="Arc 2" o:spid="_x0000_s1026" style="position:absolute;margin-left:101.3pt;margin-top:104.3pt;width:7.15pt;height:22.25pt;z-index:251712512;visibility:visible;mso-wrap-style:square;mso-wrap-distance-left:9pt;mso-wrap-distance-top:0;mso-wrap-distance-right:9pt;mso-wrap-distance-bottom:0;mso-position-horizontal:absolute;mso-position-horizontal-relative:text;mso-position-vertical:absolute;mso-position-vertical-relative:text;v-text-anchor:middle" coordsize="90805,282575" o:gfxdata="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" path="m47055,282481nsc24592,285027,4911,236040,775,167285v-1034,-17183,-1034,-34814,,-51997c4912,46529,24594,-2458,47059,94l45403,141288v551,47064,1101,94129,1652,141193xem47055,282481nfc24592,285027,4911,236040,775,167285v-1034,-17183,-1034,-34814,,-51997c4912,46529,24594,-2458,47059,94e" filled="f" strokecolor="black [3213]" strokeweight="1pt">
+              <v:shape w14:anchorId="4AB04F5E" id="Arc 2" o:spid="_x0000_s1026" style="position:absolute;margin-left:101.3pt;margin-top:104.3pt;width:7.15pt;height:22.25pt;z-index:251712512;visibility:visible;mso-wrap-style:square;mso-wrap-distance-left:9pt;mso-wrap-distance-top:0;mso-wrap-distance-right:9pt;mso-wrap-distance-bottom:0;mso-position-horizontal:absolute;mso-position-horizontal-relative:text;mso-position-vertical:absolute;mso-position-vertical-relative:text;v-text-anchor:middle" coordsize="90805,282575" o:gfxdata="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" path="m47055,282481nsc24592,285027,4911,236040,775,167285v-1034,-17183,-1034,-34814,,-51997c4912,46529,24594,-2458,47059,94l45403,141288v551,47064,1101,94129,1652,141193xem47055,282481nfc24592,285027,4911,236040,775,167285v-1034,-17183,-1034,-34814,,-51997c4912,46529,24594,-2458,47059,94e" filled="f" strokecolor="black [3213]" strokeweight="1pt">
                 <v:path arrowok="t" o:connecttype="custom" o:connectlocs="47055,282481;775,167285;775,115288;47059,94" o:connectangles="0,0,0,0"/>
               </v:shape>
             </w:pict>
@@ -2897,7 +2871,7 @@
           </mc:Choice>
           <mc:Fallback>
             <w:pict>
-              <v:shapetype id="_x0000_t130" coordsize="21600,21600" o:spt="130" path="m3600,21597c2662,21202,1837,20075,1087,18440,487,16240,75,13590,,10770,75,8007,487,5412,1087,3045,1837,1465,2662,337,3600,l21597,v-937,337,-1687,1465,-2512,3045c18485,5412,18072,8007,17997,10770v75,2820,488,5470,1088,7670c19910,20075,20660,21202,21597,21597xe">
+              <v:shapetype w14:anchorId="75259633" id="_x0000_t130" coordsize="21600,21600" o:spt="130" path="m3600,21597c2662,21202,1837,20075,1087,18440,487,16240,75,13590,,10770,75,8007,487,5412,1087,3045,1837,1465,2662,337,3600,l21597,v-937,337,-1687,1465,-2512,3045c18485,5412,18072,8007,17997,10770v75,2820,488,5470,1088,7670c19910,20075,20660,21202,21597,21597xe">
                 <v:stroke joinstyle="miter"/>
                 <v:path gradientshapeok="t" o:connecttype="custom" o:connectlocs="10800,0;0,10800;10800,21600;17997,10800" textboxrect="3600,0,17997,21600"/>
               </v:shapetype>
@@ -2975,7 +2949,7 @@
           </mc:Choice>
           <mc:Fallback>
             <w:pict>
-              <v:shape id="Straight Arrow Connector 1" o:spid="_x0000_s1026" type="#_x0000_t32" style="position:absolute;margin-left:73.75pt;margin-top:88.05pt;width:17.4pt;height:0;flip:x;z-index:251710464;visibility:visible;mso-wrap-style:square;mso-width-percent:0;mso-wrap-distance-left:9pt;mso-wrap-distance-top:0;mso-wrap-distance-right:9pt;mso-wrap-distance-bottom:0;mso-position-horizontal:absolute;mso-position-horizontal-relative:text;mso-position-vertical:absolute;mso-position-vertical-relative:text;mso-width-percent:0;mso-width-relative:margin" o:gfxdata="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" strokecolor="black [3213]">
+              <v:shape w14:anchorId="7FE51503" id="Straight Arrow Connector 1" o:spid="_x0000_s1026" type="#_x0000_t32" style="position:absolute;margin-left:73.75pt;margin-top:88.05pt;width:17.4pt;height:0;flip:x;z-index:251710464;visibility:visible;mso-wrap-style:square;mso-width-percent:0;mso-wrap-distance-left:9pt;mso-wrap-distance-top:0;mso-wrap-distance-right:9pt;mso-wrap-distance-bottom:0;mso-position-horizontal:absolute;mso-position-horizontal-relative:text;mso-position-vertical:absolute;mso-position-vertical-relative:text;mso-width-percent:0;mso-width-relative:margin" o:gfxdata="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" strokecolor="black [3213]">
                 <v:stroke startarrow="open" startarrowwidth="narrow" startarrowlength="short"/>
               </v:shape>
             </w:pict>
@@ -3230,16 +3204,16 @@
           </mc:Choice>
           <mc:Fallback>
             <w:pict>
-              <v:group id="Group 28" o:spid="_x0000_s1026" style="position:absolute;margin-left:22.75pt;margin-top:104.3pt;width:193.4pt;height:22.4pt;z-index:251706368" coordsize="24567,2845" o:gfxdata="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">
-                <v:oval id="Oval 22" o:spid="_x0000_s1027" style="position:absolute;left:23653;width:914;height:2832;visibility:visible;mso-wrap-style:square;v-text-anchor:middle" o:gfxdata="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" filled="f" strokecolor="black [3213]" strokeweight="1pt"/>
-                <v:shape id="Arc 23" o:spid="_x0000_s1028" style="position:absolute;width:914;height:2832;visibility:visible;mso-wrap-style:square;v-text-anchor:middle" coordsize="91440,283210" o:gfxdata="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" path="m47376,283117nsc24773,285655,4968,236624,788,167780v-1051,-17299,-1051,-35053,,-52352c4969,46580,24776,-2450,47380,93v-553,47171,-1107,94341,-1660,141512l47376,283117xem47376,283117nfc24773,285655,4968,236624,788,167780v-1051,-17299,-1051,-35053,,-52352c4969,46580,24776,-2450,47380,93e" filled="f" strokecolor="black [3213]" strokeweight="1pt">
+              <v:group w14:anchorId="46D89408" id="Group 28" o:spid="_x0000_s1026" style="position:absolute;margin-left:22.75pt;margin-top:104.3pt;width:193.4pt;height:22.4pt;z-index:251706368" coordsize="24567,2845" o:gfxdata="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">
+                <v:oval id="Oval 22" o:spid="_x0000_s1027" style="position:absolute;left:23653;width:914;height:2832;visibility:visible;mso-wrap-style:square;v-text-anchor:middle" o:gfxdata="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" filled="f" strokecolor="black [3213]" strokeweight="1pt"/>
+                <v:shape id="Arc 23" o:spid="_x0000_s1028" style="position:absolute;width:914;height:2832;visibility:visible;mso-wrap-style:square;v-text-anchor:middle" coordsize="91440,283210" o:gfxdata="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" path="m47376,283117nsc24773,285655,4968,236624,788,167780v-1051,-17299,-1051,-35053,,-52352c4969,46580,24776,-2450,47380,93v-553,47171,-1107,94341,-1660,141512l47376,283117xem47376,283117nfc24773,285655,4968,236624,788,167780v-1051,-17299,-1051,-35053,,-52352c4969,46580,24776,-2450,47380,93e" filled="f" strokecolor="black [3213]" strokeweight="1pt">
                   <v:path arrowok="t" o:connecttype="custom" o:connectlocs="47376,283117;788,167780;788,115428;47380,93" o:connectangles="0,0,0,0"/>
                 </v:shape>
-                <v:shape id="Arc 24" o:spid="_x0000_s1029" style="position:absolute;left:8210;width:915;height:2832;visibility:visible;mso-wrap-style:square;v-text-anchor:middle" coordsize="91440,283210" o:gfxdata="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" path="m47376,283117nsc24773,285655,4968,236624,788,167780v-1051,-17299,-1051,-35053,,-52352c4969,46580,24776,-2450,47380,93v-553,47171,-1107,94341,-1660,141512l47376,283117xem47376,283117nfc24773,285655,4968,236624,788,167780v-1051,-17299,-1051,-35053,,-52352c4969,46580,24776,-2450,47380,93e" filled="f" strokecolor="black [3213]" strokeweight="1pt">
+                <v:shape id="Arc 24" o:spid="_x0000_s1029" style="position:absolute;left:8210;width:915;height:2832;visibility:visible;mso-wrap-style:square;v-text-anchor:middle" coordsize="91440,283210" o:gfxdata="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" path="m47376,283117nsc24773,285655,4968,236624,788,167780v-1051,-17299,-1051,-35053,,-52352c4969,46580,24776,-2450,47380,93v-553,47171,-1107,94341,-1660,141512l47376,283117xem47376,283117nfc24773,285655,4968,236624,788,167780v-1051,-17299,-1051,-35053,,-52352c4969,46580,24776,-2450,47380,93e" filled="f" strokecolor="black [3213]" strokeweight="1pt">
                   <v:path arrowok="t" o:connecttype="custom" o:connectlocs="47376,283117;788,167780;788,115428;47380,93" o:connectangles="0,0,0,0"/>
                 </v:shape>
-                <v:line id="Straight Connector 25" o:spid="_x0000_s1030" style="position:absolute;flip:y;visibility:visible;mso-wrap-style:square" from="466,0" to="24139,0" o:connectortype="straight" o:gfxdata="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" filled="t" fillcolor="white [3212]" strokecolor="black [3213]" strokeweight="1pt"/>
-                <v:line id="Straight Connector 26" o:spid="_x0000_s1031" style="position:absolute;flip:y;visibility:visible;mso-wrap-style:square" from="466,2845" to="24139,2845" o:connectortype="straight" o:gfxdata="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" filled="t" fillcolor="white [3212]" strokecolor="black [3213]" strokeweight="1pt"/>
+                <v:line id="Straight Connector 25" o:spid="_x0000_s1030" style="position:absolute;flip:y;visibility:visible;mso-wrap-style:square" from="466,0" to="24139,0" o:connectortype="straight" o:gfxdata="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" filled="t" fillcolor="white [3212]" strokecolor="black [3213]" strokeweight="1pt"/>
+                <v:line id="Straight Connector 26" o:spid="_x0000_s1031" style="position:absolute;flip:y;visibility:visible;mso-wrap-style:square" from="466,2845" to="24139,2845" o:connectortype="straight" o:gfxdata="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" filled="t" fillcolor="white [3212]" strokecolor="black [3213]" strokeweight="1pt"/>
               </v:group>
             </w:pict>
           </mc:Fallback>
@@ -3320,7 +3294,7 @@
           </mc:Choice>
           <mc:Fallback>
             <w:pict>
-              <v:line id="Straight Connector 7" o:spid="_x0000_s1026" style="position:absolute;z-index:251688960;visibility:visible;mso-wrap-style:square;mso-width-percent:0;mso-height-percent:0;mso-wrap-distance-left:9pt;mso-wrap-distance-top:0;mso-wrap-distance-right:9pt;mso-wrap-distance-bottom:0;mso-position-horizontal:absolute;mso-position-horizontal-relative:text;mso-position-vertical:absolute;mso-position-vertical-relative:text;mso-width-percent:0;mso-height-percent:0;mso-width-relative:margin;mso-height-relative:margin" from="344.15pt,98.05pt" to="344.15pt,136.9pt" o:gfxdata="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" filled="t" fillcolor="white [3212]" strokecolor="black [3213]" strokeweight="1pt"/>
+              <v:line w14:anchorId="33552367" id="Straight Connector 7" o:spid="_x0000_s1026" style="position:absolute;z-index:251688960;visibility:visible;mso-wrap-style:square;mso-width-percent:0;mso-height-percent:0;mso-wrap-distance-left:9pt;mso-wrap-distance-top:0;mso-wrap-distance-right:9pt;mso-wrap-distance-bottom:0;mso-position-horizontal:absolute;mso-position-horizontal-relative:text;mso-position-vertical:absolute;mso-position-vertical-relative:text;mso-width-percent:0;mso-height-percent:0;mso-width-relative:margin;mso-height-relative:margin" from="344.15pt,98.05pt" to="344.15pt,136.9pt" o:gfxdata="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" filled="t" fillcolor="white [3212]" strokecolor="black [3213]" strokeweight="1pt"/>
             </w:pict>
           </mc:Fallback>
         </mc:AlternateContent>
@@ -3410,7 +3384,7 @@
           </mc:Choice>
           <mc:Fallback>
             <w:pict>
-              <v:shape id="Text Box 46" o:spid="_x0000_s1046" type="#_x0000_t202" style="position:absolute;margin-left:259.65pt;margin-top:107.8pt;width:27.35pt;height:21.55pt;z-index:251674624;visibility:visible;mso-wrap-style:square;mso-wrap-distance-left:9pt;mso-wrap-distance-top:0;mso-wrap-distance-right:9pt;mso-wrap-distance-bottom:0;mso-position-horizontal:absolute;mso-position-horizontal-relative:text;mso-position-vertical:absolute;mso-position-vertical-relative:text;v-text-anchor:top" o:gfxdata="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" filled="f" stroked="f" strokeweight=".5pt">
+              <v:shape w14:anchorId="1185BC94" id="Text Box 46" o:spid="_x0000_s1046" type="#_x0000_t202" style="position:absolute;margin-left:259.65pt;margin-top:107.8pt;width:27.35pt;height:21.55pt;z-index:251674624;visibility:visible;mso-wrap-style:square;mso-wrap-distance-left:9pt;mso-wrap-distance-top:0;mso-wrap-distance-right:9pt;mso-wrap-distance-bottom:0;mso-position-horizontal:absolute;mso-position-horizontal-relative:text;mso-position-vertical:absolute;mso-position-vertical-relative:text;v-text-anchor:top" o:gfxdata="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" filled="f" stroked="f" strokeweight=".5pt">
                 <v:textbox>
                   <w:txbxContent>
                     <w:p>
@@ -3517,7 +3491,7 @@
           </mc:Choice>
           <mc:Fallback>
             <w:pict>
-              <v:shape id="Text Box 45" o:spid="_x0000_s1047" type="#_x0000_t202" style="position:absolute;margin-left:274.7pt;margin-top:68.35pt;width:26.95pt;height:21.55pt;z-index:251675648;visibility:visible;mso-wrap-style:square;mso-wrap-distance-left:9pt;mso-wrap-distance-top:0;mso-wrap-distance-right:9pt;mso-wrap-distance-bottom:0;mso-position-horizontal:absolute;mso-position-horizontal-relative:text;mso-position-vertical:absolute;mso-position-vertical-relative:text;v-text-anchor:top" o:gfxdata="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" filled="f" stroked="f" strokeweight=".5pt">
+              <v:shape w14:anchorId="6913913E" id="Text Box 45" o:spid="_x0000_s1047" type="#_x0000_t202" style="position:absolute;margin-left:274.7pt;margin-top:68.35pt;width:26.95pt;height:21.55pt;z-index:251675648;visibility:visible;mso-wrap-style:square;mso-wrap-distance-left:9pt;mso-wrap-distance-top:0;mso-wrap-distance-right:9pt;mso-wrap-distance-bottom:0;mso-position-horizontal:absolute;mso-position-horizontal-relative:text;mso-position-vertical:absolute;mso-position-vertical-relative:text;v-text-anchor:top" o:gfxdata="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" filled="f" stroked="f" strokeweight=".5pt">
                 <v:textbox>
                   <w:txbxContent>
                     <w:p>
@@ -3604,7 +3578,7 @@
           </mc:Choice>
           <mc:Fallback>
             <w:pict>
-              <v:line id="Straight Connector 14" o:spid="_x0000_s1026" style="position:absolute;z-index:251658240;visibility:visible;mso-wrap-style:square;mso-wrap-distance-left:9pt;mso-wrap-distance-top:0;mso-wrap-distance-right:9pt;mso-wrap-distance-bottom:0;mso-position-horizontal:absolute;mso-position-horizontal-relative:text;mso-position-vertical:absolute;mso-position-vertical-relative:text" from="91.15pt,77.05pt" to="91.15pt,104.35pt" o:gfxdata="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" strokecolor="black [3213]">
+              <v:line w14:anchorId="046D7841" id="Straight Connector 14" o:spid="_x0000_s1026" style="position:absolute;z-index:251658240;visibility:visible;mso-wrap-style:square;mso-wrap-distance-left:9pt;mso-wrap-distance-top:0;mso-wrap-distance-right:9pt;mso-wrap-distance-bottom:0;mso-position-horizontal:absolute;mso-position-horizontal-relative:text;mso-position-vertical:absolute;mso-position-vertical-relative:text" from="91.15pt,77.05pt" to="91.15pt,104.35pt" o:gfxdata="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" strokecolor="black [3213]">
                 <v:stroke dashstyle="longDash"/>
               </v:line>
             </w:pict>
@@ -3623,7 +3597,7 @@
 </file>
 
 <file path=word/styles.xml><?xml version="1.0" encoding="utf-8"?>
-<w:styles xmlns:mc="http://schemas.openxmlformats.org/markup-compatibility/2006" xmlns:r="http://schemas.openxmlformats.org/officeDocument/2006/relationships" xmlns:w="http://schemas.openxmlformats.org/wordprocessingml/2006/main" xmlns:w14="http://schemas.microsoft.com/office/word/2010/wordml" mc:Ignorable="w14">
+<w:styles xmlns:mc="http://schemas.openxmlformats.org/markup-compatibility/2006" xmlns:r="http://schemas.openxmlformats.org/officeDocument/2006/relationships" xmlns:w="http://schemas.openxmlformats.org/wordprocessingml/2006/main" xmlns:w14="http://schemas.microsoft.com/office/word/2010/wordml" xmlns:w15="http://schemas.microsoft.com/office/word/2012/wordml" xmlns:w16se="http://schemas.microsoft.com/office/word/2015/wordml/symex" mc:Ignorable="w14 w15 w16se">
   <w:docDefaults>
     <w:rPrDefault>
       <w:rPr>
@@ -3639,375 +3613,378 @@
       </w:pPr>
     </w:pPrDefault>
   </w:docDefaults>
-  <w:latentStyles w:defLockedState="0" w:defUIPriority="99" w:defSemiHidden="1" w:defUnhideWhenUsed="1" w:defQFormat="0" w:count="267">
-    <w:lsdException w:name="Normal" w:semiHidden="0" w:uiPriority="0" w:unhideWhenUsed="0" w:qFormat="1"/>
-    <w:lsdException w:name="heading 1" w:semiHidden="0" w:uiPriority="9" w:unhideWhenUsed="0" w:qFormat="1"/>
-    <w:lsdException w:name="heading 2" w:uiPriority="9" w:qFormat="1"/>
-    <w:lsdException w:name="heading 3" w:uiPriority="9" w:qFormat="1"/>
-    <w:lsdException w:name="heading 4" w:uiPriority="9" w:qFormat="1"/>
-    <w:lsdException w:name="heading 5" w:uiPriority="9" w:qFormat="1"/>
-    <w:lsdException w:name="heading 6" w:uiPriority="9" w:qFormat="1"/>
-    <w:lsdException w:name="heading 7" w:uiPriority="9" w:qFormat="1"/>
-    <w:lsdException w:name="heading 8" w:uiPriority="9" w:qFormat="1"/>
-    <w:lsdException w:name="heading 9" w:uiPriority="9" w:qFormat="1"/>
-    <w:lsdException w:name="toc 1" w:uiPriority="39"/>
-    <w:lsdException w:name="toc 2" w:uiPriority="39"/>
-    <w:lsdException w:name="toc 3" w:uiPriority="39"/>
-    <w:lsdException w:name="toc 4" w:uiPriority="39"/>
-    <w:lsdException w:name="toc 5" w:uiPriority="39"/>
-    <w:lsdException w:name="toc 6" w:uiPriority="39"/>
-    <w:lsdException w:name="toc 7" w:uiPriority="39"/>
-    <w:lsdException w:name="toc 8" w:uiPriority="39"/>
-    <w:lsdException w:name="toc 9" w:uiPriority="39"/>
-    <w:lsdException w:name="caption" w:uiPriority="35" w:qFormat="1"/>
-    <w:lsdException w:name="Title" w:semiHidden="0" w:uiPriority="10" w:unhideWhenUsed="0" w:qFormat="1"/>
-    <w:lsdException w:name="Default Paragraph Font" w:uiPriority="1"/>
-    <w:lsdException w:name="Subtitle" w:semiHidden="0" w:uiPriority="11" w:unhideWhenUsed="0" w:qFormat="1"/>
-    <w:lsdException w:name="Strong" w:semiHidden="0" w:uiPriority="22" w:unhideWhenUsed="0" w:qFormat="1"/>
-    <w:lsdException w:name="Emphasis" w:semiHidden="0" w:uiPriority="20" w:unhideWhenUsed="0" w:qFormat="1"/>
-    <w:lsdException w:name="Table Grid" w:semiHidden="0" w:uiPriority="59" w:unhideWhenUsed="0"/>
-    <w:lsdException w:name="Placeholder Text" w:unhideWhenUsed="0"/>
-    <w:lsdException w:name="No Spacing" w:semiHidden="0" w:uiPriority="1" w:unhideWhenUsed="0" w:qFormat="1"/>
-    <w:lsdException w:name="Light Shading" w:semiHidden="0" w:uiPriority="60" w:unhideWhenUsed="0"/>
-    <w:lsdException w:name="Light List" w:semiHidden="0" w:uiPriority="61" w:unhideWhenUsed="0"/>
-    <w:lsdException w:name="Light Grid" w:semiHidden="0" w:uiPriority="62" w:unhideWhenUsed="0"/>
-    <w:lsdException w:name="Medium Shading 1" w:semiHidden="0" w:uiPriority="63" w:unhideWhenUsed="0"/>
-    <w:lsdException w:name="Medium Shading 2" w:semiHidden="0" w:uiPriority="64" w:unhideWhenUsed="0"/>
-    <w:lsdException w:name="Medium List 1" w:semiHidden="0" w:uiPriority="65" w:unhideWhenUsed="0"/>
-    <w:lsdException w:name="Medium List 2" w:semiHidden="0" w:uiPriority="66" w:unhideWhenUsed="0"/>
-    <w:lsdException w:name="Medium Grid 1" w:semiHidden="0" w:uiPriority="67" w:unhideWhenUsed="0"/>
-    <w:lsdException w:name="Medium Grid 2" w:semiHidden="0" w:uiPriority="68" w:unhideWhenUsed="0"/>
-    <w:lsdException w:name="Medium Grid 3" w:semiHidden="0" w:uiPriority="69" w:unhideWhenUsed="0"/>
-    <w:lsdException w:name="Dark List" w:semiHidden="0" w:uiPriority="70" w:unhideWhenUsed="0"/>
-    <w:lsdException w:name="Colorful Shading" w:semiHidden="0" w:uiPriority="71" w:unhideWhenUsed="0"/>
-    <w:lsdException w:name="Colorful List" w:semiHidden="0" w:uiPriority="72" w:unhideWhenUsed="0"/>
-    <w:lsdException w:name="Colorful Grid" w:semiHidden="0" w:uiPriority="73" w:unhideWhenUsed="0"/>
-    <w:lsdException w:name="Light Shading Accent 1" w:semiHidden="0" w:uiPriority="60" w:unhideWhenUsed="0"/>
-    <w:lsdException w:name="Light List Accent 1" w:semiHidden="0" w:uiPriority="61" w:unhideWhenUsed="0"/>
-    <w:lsdException w:name="Light Grid Accent 1" w:semiHidden="0" w:uiPriority="62" w:unhideWhenUsed="0"/>
-    <w:lsdException w:name="Medium Shading 1 Accent 1" w:semiHidden="0" w:uiPriority="63" w:unhideWhenUsed="0"/>
-    <w:lsdException w:name="Medium Shading 2 Accent 1" w:semiHidden="0" w:uiPriority="64" w:unhideWhenUsed="0"/>
-    <w:lsdException w:name="Medium List 1 Accent 1" w:semiHidden="0" w:uiPriority="65" w:unhideWhenUsed="0"/>
-    <w:lsdException w:name="Revision" w:unhideWhenUsed="0"/>
-    <w:lsdException w:name="List Paragraph" w:semiHidden="0" w:uiPriority="34" w:unhideWhenUsed="0" w:qFormat="1"/>
-    <w:lsdException w:name="Quote" w:semiHidden="0" w:uiPriority="29" w:unhideWhenUsed="0" w:qFormat="1"/>
-    <w:lsdException w:name="Intense Quote" w:semiHidden="0" w:uiPriority="30" w:unhideWhenUsed="0" w:qFormat="1"/>
-    <w:lsdException w:name="Medium List 2 Accent 1" w:semiHidden="0" w:uiPriority="66" w:unhideWhenUsed="0"/>
-    <w:lsdException w:name="Medium Grid 1 Accent 1" w:semiHidden="0" w:uiPriority="67" w:unhideWhenUsed="0"/>
-    <w:lsdException w:name="Medium Grid 2 Accent 1" w:semiHidden="0" w:uiPriority="68" w:unhideWhenUsed="0"/>
-    <w:lsdException w:name="Medium Grid 3 Accent 1" w:semiHidden="0" w:uiPriority="69" w:unhideWhenUsed="0"/>
-    <w:lsdException w:name="Dark List Accent 1" w:semiHidden="0" w:uiPriority="70" w:unhideWhenUsed="0"/>
-    <w:lsdException w:name="Colorful Shading Accent 1" w:semiHidden="0" w:uiPriority="71" w:unhideWhenUsed="0"/>
-    <w:lsdException w:name="Colorful List Accent 1" w:semiHidden="0" w:uiPriority="72" w:unhideWhenUsed="0"/>
-    <w:lsdException w:name="Colorful Grid Accent 1" w:semiHidden="0" w:uiPriority="73" w:unhideWhenUsed="0"/>
-    <w:lsdException w:name="Light Shading Accent 2" w:semiHidden="0" w:uiPriority="60" w:unhideWhenUsed="0"/>
-    <w:lsdException w:name="Light List Accent 2" w:semiHidden="0" w:uiPriority="61" w:unhideWhenUsed="0"/>
-    <w:lsdException w:name="Light Grid Accent 2" w:semiHidden="0" w:uiPriority="62" w:unhideWhenUsed="0"/>
-    <w:lsdException w:name="Medium Shading 1 Accent 2" w:semiHidden="0" w:uiPriority="63" w:unhideWhenUsed="0"/>
-    <w:lsdException w:name="Medium Shading 2 Accent 2" w:semiHidden="0" w:uiPriority="64" w:unhideWhenUsed="0"/>
-    <w:lsdException w:name="Medium List 1 Accent 2" w:semiHidden="0" w:uiPriority="65" w:unhideWhenUsed="0"/>
-    <w:lsdException w:name="Medium List 2 Accent 2" w:semiHidden="0" w:uiPriority="66" w:unhideWhenUsed="0"/>
-    <w:lsdException w:name="Medium Grid 1 Accent 2" w:semiHidden="0" w:uiPriority="67" w:unhideWhenUsed="0"/>
-    <w:lsdException w:name="Medium Grid 2 Accent 2" w:semiHidden="0" w:uiPriority="68" w:unhideWhenUsed="0"/>
-    <w:lsdException w:name="Medium Grid 3 Accent 2" w:semiHidden="0" w:uiPriority="69" w:unhideWhenUsed="0"/>
-    <w:lsdException w:name="Dark List Accent 2" w:semiHidden="0" w:uiPriority="70" w:unhideWhenUsed="0"/>
-    <w:lsdException w:name="Colorful Shading Accent 2" w:semiHidden="0" w:uiPriority="71" w:unhideWhenUsed="0"/>
-    <w:lsdException w:name="Colorful List Accent 2" w:semiHidden="0" w:uiPriority="72" w:unhideWhenUsed="0"/>
-    <w:lsdException w:name="Colorful Grid Accent 2" w:semiHidden="0" w:uiPriority="73" w:unhideWhenUsed="0"/>
-    <w:lsdException w:name="Light Shading Accent 3" w:semiHidden="0" w:uiPriority="60" w:unhideWhenUsed="0"/>
-    <w:lsdException w:name="Light List Accent 3" w:semiHidden="0" w:uiPriority="61" w:unhideWhenUsed="0"/>
-    <w:lsdException w:name="Light Grid Accent 3" w:semiHidden="0" w:uiPriority="62" w:unhideWhenUsed="0"/>
-    <w:lsdException w:name="Medium Shading 1 Accent 3" w:semiHidden="0" w:uiPriority="63" w:unhideWhenUsed="0"/>
-    <w:lsdException w:name="Medium Shading 2 Accent 3" w:semiHidden="0" w:uiPriority="64" w:unhideWhenUsed="0"/>
-    <w:lsdException w:name="Medium List 1 Accent 3" w:semiHidden="0" w:uiPriority="65" w:unhideWhenUsed="0"/>
-    <w:lsdException w:name="Medium List 2 Accent 3" w:semiHidden="0" w:uiPriority="66" w:unhideWhenUsed="0"/>
-    <w:lsdException w:name="Medium Grid 1 Accent 3" w:semiHidden="0" w:uiPriority="67" w:unhideWhenUsed="0"/>
-    <w:lsdException w:name="Medium Grid 2 Accent 3" w:semiHidden="0" w:uiPriority="68" w:unhideWhenUsed="0"/>
-    <w:lsdException w:name="Medium Grid 3 Accent 3" w:semiHidden="0" w:uiPriority="69" w:unhideWhenUsed="0"/>
-    <w:lsdException w:name="Dark List Accent 3" w:semiHidden="0" w:uiPriority="70" w:unhideWhenUsed="0"/>
-    <w:lsdException w:name="Colorful Shading Accent 3" w:semiHidden="0" w:uiPriority="71" w:unhideWhenUsed="0"/>
-    <w:lsdException w:name="Colorful List Accent 3" w:semiHidden="0" w:uiPriority="72" w:unhideWhenUsed="0"/>
-    <w:lsdException w:name="Colorful Grid Accent 3" w:semiHidden="0" w:uiPriority="73" w:unhideWhenUsed="0"/>
-    <w:lsdException w:name="Light Shading Accent 4" w:semiHidden="0" w:uiPriority="60" w:unhideWhenUsed="0"/>
-    <w:lsdException w:name="Light List Accent 4" w:semiHidden="0" w:uiPriority="61" w:unhideWhenUsed="0"/>
-    <w:lsdException w:name="Light Grid Accent 4" w:semiHidden="0" w:uiPriority="62" w:unhideWhenUsed="0"/>
-    <w:lsdException w:name="Medium Shading 1 Accent 4" w:semiHidden="0" w:uiPriority="63" w:unhideWhenUsed="0"/>
-    <w:lsdException w:name="Medium Shading 2 Accent 4" w:semiHidden="0" w:uiPriority="64" w:unhideWhenUsed="0"/>
-    <w:lsdException w:name="Medium List 1 Accent 4" w:semiHidden="0" w:uiPriority="65" w:unhideWhenUsed="0"/>
-    <w:lsdException w:name="Medium List 2 Accent 4" w:semiHidden="0" w:uiPriority="66" w:unhideWhenUsed="0"/>
-    <w:lsdException w:name="Medium Grid 1 Accent 4" w:semiHidden="0" w:uiPriority="67" w:unhideWhenUsed="0"/>
-    <w:lsdException w:name="Medium Grid 2 Accent 4" w:semiHidden="0" w:uiPriority="68" w:unhideWhenUsed="0"/>
-    <w:lsdException w:name="Medium Grid 3 Accent 4" w:semiHidden="0" w:uiPriority="69" w:unhideWhenUsed="0"/>
-    <w:lsdException w:name="Dark List Accent 4" w:semiHidden="0" w:uiPriority="70" w:unhideWhenUsed="0"/>
-    <w:lsdException w:name="Colorful Shading Accent 4" w:semiHidden="0" w:uiPriority="71" w:unhideWhenUsed="0"/>
-    <w:lsdException w:name="Colorful List Accent 4" w:semiHidden="0" w:uiPriority="72" w:unhideWhenUsed="0"/>
-    <w:lsdException w:name="Colorful Grid Accent 4" w:semiHidden="0" w:uiPriority="73" w:unhideWhenUsed="0"/>
-    <w:lsdException w:name="Light Shading Accent 5" w:semiHidden="0" w:uiPriority="60" w:unhideWhenUsed="0"/>
-    <w:lsdException w:name="Light List Accent 5" w:semiHidden="0" w:uiPriority="61" w:unhideWhenUsed="0"/>
-    <w:lsdException w:name="Light Grid Accent 5" w:semiHidden="0" w:uiPriority="62" w:unhideWhenUsed="0"/>
-    <w:lsdException w:name="Medium Shading 1 Accent 5" w:semiHidden="0" w:uiPriority="63" w:unhideWhenUsed="0"/>
-    <w:lsdException w:name="Medium Shading 2 Accent 5" w:semiHidden="0" w:uiPriority="64" w:unhideWhenUsed="0"/>
-    <w:lsdException w:name="Medium List 1 Accent 5" w:semiHidden="0" w:uiPriority="65" w:unhideWhenUsed="0"/>
-    <w:lsdException w:name="Medium List 2 Accent 5" w:semiHidden="0" w:uiPriority="66" w:unhideWhenUsed="0"/>
-    <w:lsdException w:name="Medium Grid 1 Accent 5" w:semiHidden="0" w:uiPriority="67" w:unhideWhenUsed="0"/>
-    <w:lsdException w:name="Medium Grid 2 Accent 5" w:semiHidden="0" w:uiPriority="68" w:unhideWhenUsed="0"/>
-    <w:lsdException w:name="Medium Grid 3 Accent 5" w:semiHidden="0" w:uiPriority="69" w:unhideWhenUsed="0"/>
-    <w:lsdException w:name="Dark List Accent 5" w:semiHidden="0" w:uiPriority="70" w:unhideWhenUsed="0"/>
-    <w:lsdException w:name="Colorful Shading Accent 5" w:semiHidden="0" w:uiPriority="71" w:unhideWhenUsed="0"/>
-    <w:lsdException w:name="Colorful List Accent 5" w:semiHidden="0" w:uiPriority="72" w:unhideWhenUsed="0"/>
-    <w:lsdException w:name="Colorful Grid Accent 5" w:semiHidden="0" w:uiPriority="73" w:unhideWhenUsed="0"/>
-    <w:lsdException w:name="Light Shading Accent 6" w:semiHidden="0" w:uiPriority="60" w:unhideWhenUsed="0"/>
-    <w:lsdException w:name="Light List Accent 6" w:semiHidden="0" w:uiPriority="61" w:unhideWhenUsed="0"/>
-    <w:lsdException w:name="Light Grid Accent 6" w:semiHidden="0" w:uiPriority="62" w:unhideWhenUsed="0"/>
-    <w:lsdException w:name="Medium Shading 1 Accent 6" w:semiHidden="0" w:uiPriority="63" w:unhideWhenUsed="0"/>
-    <w:lsdException w:name="Medium Shading 2 Accent 6" w:semiHidden="0" w:uiPriority="64" w:unhideWhenUsed="0"/>
-    <w:lsdException w:name="Medium List 1 Accent 6" w:semiHidden="0" w:uiPriority="65" w:unhideWhenUsed="0"/>
-    <w:lsdException w:name="Medium List 2 Accent 6" w:semiHidden="0" w:uiPriority="66" w:unhideWhenUsed="0"/>
-    <w:lsdException w:name="Medium Grid 1 Accent 6" w:semiHidden="0" w:uiPriority="67" w:unhideWhenUsed="0"/>
-    <w:lsdException w:name="Medium Grid 2 Accent 6" w:semiHidden="0" w:uiPriority="68" w:unhideWhenUsed="0"/>
-    <w:lsdException w:name="Medium Grid 3 Accent 6" w:semiHidden="0" w:uiPriority="69" w:unhideWhenUsed="0"/>
-    <w:lsdException w:name="Dark List Accent 6" w:semiHidden="0" w:uiPriority="70" w:unhideWhenUsed="0"/>
-    <w:lsdException w:name="Colorful Shading Accent 6" w:semiHidden="0" w:uiPriority="71" w:unhideWhenUsed="0"/>
-    <w:lsdException w:name="Colorful List Accent 6" w:semiHidden="0" w:uiPriority="72" w:unhideWhenUsed="0"/>
-    <w:lsdException w:name="Colorful Grid Accent 6" w:semiHidden="0" w:uiPriority="73" w:unhideWhenUsed="0"/>
-    <w:lsdException w:name="Subtle Emphasis" w:semiHidden="0" w:uiPriority="19" w:unhideWhenUsed="0" w:qFormat="1"/>
-    <w:lsdException w:name="Intense Emphasis" w:semiHidden="0" w:uiPriority="21" w:unhideWhenUsed="0" w:qFormat="1"/>
-    <w:lsdException w:name="Subtle Reference" w:semiHidden="0" w:uiPriority="31" w:unhideWhenUsed="0" w:qFormat="1"/>
-    <w:lsdException w:name="Intense Reference" w:semiHidden="0" w:uiPriority="32" w:unhideWhenUsed="0" w:qFormat="1"/>
-    <w:lsdException w:name="Book Title" w:semiHidden="0" w:uiPriority="33" w:unhideWhenUsed="0" w:qFormat="1"/>
-    <w:lsdException w:name="Bibliography" w:uiPriority="37"/>
-    <w:lsdException w:name="TOC Heading" w:uiPriority="39" w:qFormat="1"/>
-  </w:latentStyles>
-  <w:style w:type="paragraph" w:default="1" w:styleId="Normal">
-    <w:name w:val="Normal"/>
-    <w:qFormat/>
-    <w:rsid w:val="00751CF8"/>
-  </w:style>
-  <w:style w:type="character" w:default="1" w:styleId="DefaultParagraphFont">
-    <w:name w:val="Default Paragraph Font"/>
-    <w:uiPriority w:val="1"/>
-    <w:semiHidden/>
-    <w:unhideWhenUsed/>
-  </w:style>
-  <w:style w:type="table" w:default="1" w:styleId="TableNormal">
-    <w:name w:val="Normal Table"/>
-    <w:uiPriority w:val="99"/>
-    <w:semiHidden/>
-    <w:unhideWhenUsed/>
-    <w:tblPr>
-      <w:tblInd w:w="0" w:type="dxa"/>
-      <w:tblCellMar>
-        <w:top w:w="0" w:type="dxa"/>
-        <w:left w:w="108" w:type="dxa"/>
-        <w:bottom w:w="0" w:type="dxa"/>
-        <w:right w:w="108" w:type="dxa"/>
-      </w:tblCellMar>
-    </w:tblPr>
-  </w:style>
-  <w:style w:type="numbering" w:default="1" w:styleId="NoList">
-    <w:name w:val="No List"/>
-    <w:uiPriority w:val="99"/>
-    <w:semiHidden/>
-    <w:unhideWhenUsed/>
-  </w:style>
-  <w:style w:type="paragraph" w:styleId="BalloonText">
-    <w:name w:val="Balloon Text"/>
-    <w:basedOn w:val="Normal"/>
-    <w:link w:val="BalloonTextChar"/>
-    <w:uiPriority w:val="99"/>
-    <w:semiHidden/>
-    <w:unhideWhenUsed/>
-    <w:rsid w:val="00282CF3"/>
-    <w:pPr>
-      <w:spacing w:after="0" w:line="240" w:lineRule="auto"/>
-    </w:pPr>
-    <w:rPr>
-      <w:rFonts w:ascii="Tahoma" w:hAnsi="Tahoma" w:cs="Tahoma"/>
-      <w:sz w:val="16"/>
-      <w:szCs w:val="16"/>
-    </w:rPr>
-  </w:style>
-  <w:style w:type="character" w:customStyle="1" w:styleId="BalloonTextChar">
-    <w:name w:val="Balloon Text Char"/>
-    <w:basedOn w:val="DefaultParagraphFont"/>
-    <w:link w:val="BalloonText"/>
-    <w:uiPriority w:val="99"/>
-    <w:semiHidden/>
-    <w:rsid w:val="00282CF3"/>
-    <w:rPr>
-      <w:rFonts w:ascii="Tahoma" w:hAnsi="Tahoma" w:cs="Tahoma"/>
-      <w:sz w:val="16"/>
-      <w:szCs w:val="16"/>
-    </w:rPr>
-  </w:style>
-  <w:style w:type="character" w:styleId="PlaceholderText">
-    <w:name w:val="Placeholder Text"/>
-    <w:basedOn w:val="DefaultParagraphFont"/>
-    <w:uiPriority w:val="99"/>
-    <w:semiHidden/>
-    <w:rsid w:val="003E2094"/>
-    <w:rPr>
-      <w:color w:val="808080"/>
-    </w:rPr>
-  </w:style>
-</w:styles>
-</file>
-
-<file path=word/stylesWithEffects.xml><?xml version="1.0" encoding="utf-8"?>
-<w:styles xmlns:wpc="http://schemas.microsoft.com/office/word/2010/wordprocessingCanvas" xmlns:mc="http://schemas.openxmlformats.org/markup-compatibility/2006" xmlns:o="urn:schemas-microsoft-com:office:office" xmlns:r="http://schemas.openxmlformats.org/officeDocument/2006/relationships" xmlns:m="http://schemas.openxmlformats.org/officeDocument/2006/math" xmlns:v="urn:schemas-microsoft-com:vml" xmlns:wp14="http://schemas.microsoft.com/office/word/2010/wordprocessingDrawing" xmlns:wp="http://schemas.openxmlformats.org/drawingml/2006/wordprocessingDrawing" xmlns:w10="urn:schemas-microsoft-com:office:word" xmlns:w="http://schemas.openxmlformats.org/wordprocessingml/2006/main" xmlns:w14="http://schemas.microsoft.com/office/word/2010/wordml" xmlns:wpg="http://schemas.microsoft.com/office/word/2010/wordprocessingGroup" xmlns:wpi="http://schemas.microsoft.com/office/word/2010/wordprocessingInk" xmlns:wne="http://schemas.microsoft.com/office/word/2006/wordml" xmlns:wps="http://schemas.microsoft.com/office/word/2010/wordprocessingShape" mc:Ignorable="w14 wp14">
-  <w:docDefaults>
-    <w:rPrDefault>
-      <w:rPr>
-        <w:rFonts w:asciiTheme="minorHAnsi" w:eastAsiaTheme="minorHAnsi" w:hAnsiTheme="minorHAnsi" w:cstheme="minorBidi"/>
-        <w:sz w:val="22"/>
-        <w:szCs w:val="22"/>
-        <w:lang w:val="en-US" w:eastAsia="en-US" w:bidi="ar-SA"/>
-      </w:rPr>
-    </w:rPrDefault>
-    <w:pPrDefault>
-      <w:pPr>
-        <w:spacing w:after="200" w:line="276" w:lineRule="auto"/>
-      </w:pPr>
-    </w:pPrDefault>
-  </w:docDefaults>
-  <w:latentStyles w:defLockedState="0" w:defUIPriority="99" w:defSemiHidden="1" w:defUnhideWhenUsed="1" w:defQFormat="0" w:count="267">
-    <w:lsdException w:name="Normal" w:semiHidden="0" w:uiPriority="0" w:unhideWhenUsed="0" w:qFormat="1"/>
-    <w:lsdException w:name="heading 1" w:semiHidden="0" w:uiPriority="9" w:unhideWhenUsed="0" w:qFormat="1"/>
-    <w:lsdException w:name="heading 2" w:uiPriority="9" w:qFormat="1"/>
-    <w:lsdException w:name="heading 3" w:uiPriority="9" w:qFormat="1"/>
-    <w:lsdException w:name="heading 4" w:uiPriority="9" w:qFormat="1"/>
-    <w:lsdException w:name="heading 5" w:uiPriority="9" w:qFormat="1"/>
-    <w:lsdException w:name="heading 6" w:uiPriority="9" w:qFormat="1"/>
-    <w:lsdException w:name="heading 7" w:uiPriority="9" w:qFormat="1"/>
-    <w:lsdException w:name="heading 8" w:uiPriority="9" w:qFormat="1"/>
-    <w:lsdException w:name="heading 9" w:uiPriority="9" w:qFormat="1"/>
-    <w:lsdException w:name="toc 1" w:uiPriority="39"/>
-    <w:lsdException w:name="toc 2" w:uiPriority="39"/>
-    <w:lsdException w:name="toc 3" w:uiPriority="39"/>
-    <w:lsdException w:name="toc 4" w:uiPriority="39"/>
-    <w:lsdException w:name="toc 5" w:uiPriority="39"/>
-    <w:lsdException w:name="toc 6" w:uiPriority="39"/>
-    <w:lsdException w:name="toc 7" w:uiPriority="39"/>
-    <w:lsdException w:name="toc 8" w:uiPriority="39"/>
-    <w:lsdException w:name="toc 9" w:uiPriority="39"/>
-    <w:lsdException w:name="caption" w:uiPriority="35" w:qFormat="1"/>
-    <w:lsdException w:name="Title" w:semiHidden="0" w:uiPriority="10" w:unhideWhenUsed="0" w:qFormat="1"/>
-    <w:lsdException w:name="Default Paragraph Font" w:uiPriority="1"/>
-    <w:lsdException w:name="Subtitle" w:semiHidden="0" w:uiPriority="11" w:unhideWhenUsed="0" w:qFormat="1"/>
-    <w:lsdException w:name="Strong" w:semiHidden="0" w:uiPriority="22" w:unhideWhenUsed="0" w:qFormat="1"/>
-    <w:lsdException w:name="Emphasis" w:semiHidden="0" w:uiPriority="20" w:unhideWhenUsed="0" w:qFormat="1"/>
-    <w:lsdException w:name="Table Grid" w:semiHidden="0" w:uiPriority="59" w:unhideWhenUsed="0"/>
-    <w:lsdException w:name="Placeholder Text" w:unhideWhenUsed="0"/>
-    <w:lsdException w:name="No Spacing" w:semiHidden="0" w:uiPriority="1" w:unhideWhenUsed="0" w:qFormat="1"/>
-    <w:lsdException w:name="Light Shading" w:semiHidden="0" w:uiPriority="60" w:unhideWhenUsed="0"/>
-    <w:lsdException w:name="Light List" w:semiHidden="0" w:uiPriority="61" w:unhideWhenUsed="0"/>
-    <w:lsdException w:name="Light Grid" w:semiHidden="0" w:uiPriority="62" w:unhideWhenUsed="0"/>
-    <w:lsdException w:name="Medium Shading 1" w:semiHidden="0" w:uiPriority="63" w:unhideWhenUsed="0"/>
-    <w:lsdException w:name="Medium Shading 2" w:semiHidden="0" w:uiPriority="64" w:unhideWhenUsed="0"/>
-    <w:lsdException w:name="Medium List 1" w:semiHidden="0" w:uiPriority="65" w:unhideWhenUsed="0"/>
-    <w:lsdException w:name="Medium List 2" w:semiHidden="0" w:uiPriority="66" w:unhideWhenUsed="0"/>
-    <w:lsdException w:name="Medium Grid 1" w:semiHidden="0" w:uiPriority="67" w:unhideWhenUsed="0"/>
-    <w:lsdException w:name="Medium Grid 2" w:semiHidden="0" w:uiPriority="68" w:unhideWhenUsed="0"/>
-    <w:lsdException w:name="Medium Grid 3" w:semiHidden="0" w:uiPriority="69" w:unhideWhenUsed="0"/>
-    <w:lsdException w:name="Dark List" w:semiHidden="0" w:uiPriority="70" w:unhideWhenUsed="0"/>
-    <w:lsdException w:name="Colorful Shading" w:semiHidden="0" w:uiPriority="71" w:unhideWhenUsed="0"/>
-    <w:lsdException w:name="Colorful List" w:semiHidden="0" w:uiPriority="72" w:unhideWhenUsed="0"/>
-    <w:lsdException w:name="Colorful Grid" w:semiHidden="0" w:uiPriority="73" w:unhideWhenUsed="0"/>
-    <w:lsdException w:name="Light Shading Accent 1" w:semiHidden="0" w:uiPriority="60" w:unhideWhenUsed="0"/>
-    <w:lsdException w:name="Light List Accent 1" w:semiHidden="0" w:uiPriority="61" w:unhideWhenUsed="0"/>
-    <w:lsdException w:name="Light Grid Accent 1" w:semiHidden="0" w:uiPriority="62" w:unhideWhenUsed="0"/>
-    <w:lsdException w:name="Medium Shading 1 Accent 1" w:semiHidden="0" w:uiPriority="63" w:unhideWhenUsed="0"/>
-    <w:lsdException w:name="Medium Shading 2 Accent 1" w:semiHidden="0" w:uiPriority="64" w:unhideWhenUsed="0"/>
-    <w:lsdException w:name="Medium List 1 Accent 1" w:semiHidden="0" w:uiPriority="65" w:unhideWhenUsed="0"/>
-    <w:lsdException w:name="Revision" w:unhideWhenUsed="0"/>
-    <w:lsdException w:name="List Paragraph" w:semiHidden="0" w:uiPriority="34" w:unhideWhenUsed="0" w:qFormat="1"/>
-    <w:lsdException w:name="Quote" w:semiHidden="0" w:uiPriority="29" w:unhideWhenUsed="0" w:qFormat="1"/>
-    <w:lsdException w:name="Intense Quote" w:semiHidden="0" w:uiPriority="30" w:unhideWhenUsed="0" w:qFormat="1"/>
-    <w:lsdException w:name="Medium List 2 Accent 1" w:semiHidden="0" w:uiPriority="66" w:unhideWhenUsed="0"/>
-    <w:lsdException w:name="Medium Grid 1 Accent 1" w:semiHidden="0" w:uiPriority="67" w:unhideWhenUsed="0"/>
-    <w:lsdException w:name="Medium Grid 2 Accent 1" w:semiHidden="0" w:uiPriority="68" w:unhideWhenUsed="0"/>
-    <w:lsdException w:name="Medium Grid 3 Accent 1" w:semiHidden="0" w:uiPriority="69" w:unhideWhenUsed="0"/>
-    <w:lsdException w:name="Dark List Accent 1" w:semiHidden="0" w:uiPriority="70" w:unhideWhenUsed="0"/>
-    <w:lsdException w:name="Colorful Shading Accent 1" w:semiHidden="0" w:uiPriority="71" w:unhideWhenUsed="0"/>
-    <w:lsdException w:name="Colorful List Accent 1" w:semiHidden="0" w:uiPriority="72" w:unhideWhenUsed="0"/>
-    <w:lsdException w:name="Colorful Grid Accent 1" w:semiHidden="0" w:uiPriority="73" w:unhideWhenUsed="0"/>
-    <w:lsdException w:name="Light Shading Accent 2" w:semiHidden="0" w:uiPriority="60" w:unhideWhenUsed="0"/>
-    <w:lsdException w:name="Light List Accent 2" w:semiHidden="0" w:uiPriority="61" w:unhideWhenUsed="0"/>
-    <w:lsdException w:name="Light Grid Accent 2" w:semiHidden="0" w:uiPriority="62" w:unhideWhenUsed="0"/>
-    <w:lsdException w:name="Medium Shading 1 Accent 2" w:semiHidden="0" w:uiPriority="63" w:unhideWhenUsed="0"/>
-    <w:lsdException w:name="Medium Shading 2 Accent 2" w:semiHidden="0" w:uiPriority="64" w:unhideWhenUsed="0"/>
-    <w:lsdException w:name="Medium List 1 Accent 2" w:semiHidden="0" w:uiPriority="65" w:unhideWhenUsed="0"/>
-    <w:lsdException w:name="Medium List 2 Accent 2" w:semiHidden="0" w:uiPriority="66" w:unhideWhenUsed="0"/>
-    <w:lsdException w:name="Medium Grid 1 Accent 2" w:semiHidden="0" w:uiPriority="67" w:unhideWhenUsed="0"/>
-    <w:lsdException w:name="Medium Grid 2 Accent 2" w:semiHidden="0" w:uiPriority="68" w:unhideWhenUsed="0"/>
-    <w:lsdException w:name="Medium Grid 3 Accent 2" w:semiHidden="0" w:uiPriority="69" w:unhideWhenUsed="0"/>
-    <w:lsdException w:name="Dark List Accent 2" w:semiHidden="0" w:uiPriority="70" w:unhideWhenUsed="0"/>
-    <w:lsdException w:name="Colorful Shading Accent 2" w:semiHidden="0" w:uiPriority="71" w:unhideWhenUsed="0"/>
-    <w:lsdException w:name="Colorful List Accent 2" w:semiHidden="0" w:uiPriority="72" w:unhideWhenUsed="0"/>
-    <w:lsdException w:name="Colorful Grid Accent 2" w:semiHidden="0" w:uiPriority="73" w:unhideWhenUsed="0"/>
-    <w:lsdException w:name="Light Shading Accent 3" w:semiHidden="0" w:uiPriority="60" w:unhideWhenUsed="0"/>
-    <w:lsdException w:name="Light List Accent 3" w:semiHidden="0" w:uiPriority="61" w:unhideWhenUsed="0"/>
-    <w:lsdException w:name="Light Grid Accent 3" w:semiHidden="0" w:uiPriority="62" w:unhideWhenUsed="0"/>
-    <w:lsdException w:name="Medium Shading 1 Accent 3" w:semiHidden="0" w:uiPriority="63" w:unhideWhenUsed="0"/>
-    <w:lsdException w:name="Medium Shading 2 Accent 3" w:semiHidden="0" w:uiPriority="64" w:unhideWhenUsed="0"/>
-    <w:lsdException w:name="Medium List 1 Accent 3" w:semiHidden="0" w:uiPriority="65" w:unhideWhenUsed="0"/>
-    <w:lsdException w:name="Medium List 2 Accent 3" w:semiHidden="0" w:uiPriority="66" w:unhideWhenUsed="0"/>
-    <w:lsdException w:name="Medium Grid 1 Accent 3" w:semiHidden="0" w:uiPriority="67" w:unhideWhenUsed="0"/>
-    <w:lsdException w:name="Medium Grid 2 Accent 3" w:semiHidden="0" w:uiPriority="68" w:unhideWhenUsed="0"/>
-    <w:lsdException w:name="Medium Grid 3 Accent 3" w:semiHidden="0" w:uiPriority="69" w:unhideWhenUsed="0"/>
-    <w:lsdException w:name="Dark List Accent 3" w:semiHidden="0" w:uiPriority="70" w:unhideWhenUsed="0"/>
-    <w:lsdException w:name="Colorful Shading Accent 3" w:semiHidden="0" w:uiPriority="71" w:unhideWhenUsed="0"/>
-    <w:lsdException w:name="Colorful List Accent 3" w:semiHidden="0" w:uiPriority="72" w:unhideWhenUsed="0"/>
-    <w:lsdException w:name="Colorful Grid Accent 3" w:semiHidden="0" w:uiPriority="73" w:unhideWhenUsed="0"/>
-    <w:lsdException w:name="Light Shading Accent 4" w:semiHidden="0" w:uiPriority="60" w:unhideWhenUsed="0"/>
-    <w:lsdException w:name="Light List Accent 4" w:semiHidden="0" w:uiPriority="61" w:unhideWhenUsed="0"/>
-    <w:lsdException w:name="Light Grid Accent 4" w:semiHidden="0" w:uiPriority="62" w:unhideWhenUsed="0"/>
-    <w:lsdException w:name="Medium Shading 1 Accent 4" w:semiHidden="0" w:uiPriority="63" w:unhideWhenUsed="0"/>
-    <w:lsdException w:name="Medium Shading 2 Accent 4" w:semiHidden="0" w:uiPriority="64" w:unhideWhenUsed="0"/>
-    <w:lsdException w:name="Medium List 1 Accent 4" w:semiHidden="0" w:uiPriority="65" w:unhideWhenUsed="0"/>
-    <w:lsdException w:name="Medium List 2 Accent 4" w:semiHidden="0" w:uiPriority="66" w:unhideWhenUsed="0"/>
-    <w:lsdException w:name="Medium Grid 1 Accent 4" w:semiHidden="0" w:uiPriority="67" w:unhideWhenUsed="0"/>
-    <w:lsdException w:name="Medium Grid 2 Accent 4" w:semiHidden="0" w:uiPriority="68" w:unhideWhenUsed="0"/>
-    <w:lsdException w:name="Medium Grid 3 Accent 4" w:semiHidden="0" w:uiPriority="69" w:unhideWhenUsed="0"/>
-    <w:lsdException w:name="Dark List Accent 4" w:semiHidden="0" w:uiPriority="70" w:unhideWhenUsed="0"/>
-    <w:lsdException w:name="Colorful Shading Accent 4" w:semiHidden="0" w:uiPriority="71" w:unhideWhenUsed="0"/>
-    <w:lsdException w:name="Colorful List Accent 4" w:semiHidden="0" w:uiPriority="72" w:unhideWhenUsed="0"/>
-    <w:lsdException w:name="Colorful Grid Accent 4" w:semiHidden="0" w:uiPriority="73" w:unhideWhenUsed="0"/>
-    <w:lsdException w:name="Light Shading Accent 5" w:semiHidden="0" w:uiPriority="60" w:unhideWhenUsed="0"/>
-    <w:lsdException w:name="Light List Accent 5" w:semiHidden="0" w:uiPriority="61" w:unhideWhenUsed="0"/>
-    <w:lsdException w:name="Light Grid Accent 5" w:semiHidden="0" w:uiPriority="62" w:unhideWhenUsed="0"/>
-    <w:lsdException w:name="Medium Shading 1 Accent 5" w:semiHidden="0" w:uiPriority="63" w:unhideWhenUsed="0"/>
-    <w:lsdException w:name="Medium Shading 2 Accent 5" w:semiHidden="0" w:uiPriority="64" w:unhideWhenUsed="0"/>
-    <w:lsdException w:name="Medium List 1 Accent 5" w:semiHidden="0" w:uiPriority="65" w:unhideWhenUsed="0"/>
-    <w:lsdException w:name="Medium List 2 Accent 5" w:semiHidden="0" w:uiPriority="66" w:unhideWhenUsed="0"/>
-    <w:lsdException w:name="Medium Grid 1 Accent 5" w:semiHidden="0" w:uiPriority="67" w:unhideWhenUsed="0"/>
-    <w:lsdException w:name="Medium Grid 2 Accent 5" w:semiHidden="0" w:uiPriority="68" w:unhideWhenUsed="0"/>
-    <w:lsdException w:name="Medium Grid 3 Accent 5" w:semiHidden="0" w:uiPriority="69" w:unhideWhenUsed="0"/>
-    <w:lsdException w:name="Dark List Accent 5" w:semiHidden="0" w:uiPriority="70" w:unhideWhenUsed="0"/>
-    <w:lsdException w:name="Colorful Shading Accent 5" w:semiHidden="0" w:uiPriority="71" w:unhideWhenUsed="0"/>
-    <w:lsdException w:name="Colorful List Accent 5" w:semiHidden="0" w:uiPriority="72" w:unhideWhenUsed="0"/>
-    <w:lsdException w:name="Colorful Grid Accent 5" w:semiHidden="0" w:uiPriority="73" w:unhideWhenUsed="0"/>
-    <w:lsdException w:name="Light Shading Accent 6" w:semiHidden="0" w:uiPriority="60" w:unhideWhenUsed="0"/>
-    <w:lsdException w:name="Light List Accent 6" w:semiHidden="0" w:uiPriority="61" w:unhideWhenUsed="0"/>
-    <w:lsdException w:name="Light Grid Accent 6" w:semiHidden="0" w:uiPriority="62" w:unhideWhenUsed="0"/>
-    <w:lsdException w:name="Medium Shading 1 Accent 6" w:semiHidden="0" w:uiPriority="63" w:unhideWhenUsed="0"/>
-    <w:lsdException w:name="Medium Shading 2 Accent 6" w:semiHidden="0" w:uiPriority="64" w:unhideWhenUsed="0"/>
-    <w:lsdException w:name="Medium List 1 Accent 6" w:semiHidden="0" w:uiPriority="65" w:unhideWhenUsed="0"/>
-    <w:lsdException w:name="Medium List 2 Accent 6" w:semiHidden="0" w:uiPriority="66" w:unhideWhenUsed="0"/>
-    <w:lsdException w:name="Medium Grid 1 Accent 6" w:semiHidden="0" w:uiPriority="67" w:unhideWhenUsed="0"/>
-    <w:lsdException w:name="Medium Grid 2 Accent 6" w:semiHidden="0" w:uiPriority="68" w:unhideWhenUsed="0"/>
-    <w:lsdException w:name="Medium Grid 3 Accent 6" w:semiHidden="0" w:uiPriority="69" w:unhideWhenUsed="0"/>
-    <w:lsdException w:name="Dark List Accent 6" w:semiHidden="0" w:uiPriority="70" w:unhideWhenUsed="0"/>
-    <w:lsdException w:name="Colorful Shading Accent 6" w:semiHidden="0" w:uiPriority="71" w:unhideWhenUsed="0"/>
-    <w:lsdException w:name="Colorful List Accent 6" w:semiHidden="0" w:uiPriority="72" w:unhideWhenUsed="0"/>
-    <w:lsdException w:name="Colorful Grid Accent 6" w:semiHidden="0" w:uiPriority="73" w:unhideWhenUsed="0"/>
-    <w:lsdException w:name="Subtle Emphasis" w:semiHidden="0" w:uiPriority="19" w:unhideWhenUsed="0" w:qFormat="1"/>
-    <w:lsdException w:name="Intense Emphasis" w:semiHidden="0" w:uiPriority="21" w:unhideWhenUsed="0" w:qFormat="1"/>
-    <w:lsdException w:name="Subtle Reference" w:semiHidden="0" w:uiPriority="31" w:unhideWhenUsed="0" w:qFormat="1"/>
-    <w:lsdException w:name="Intense Reference" w:semiHidden="0" w:uiPriority="32" w:unhideWhenUsed="0" w:qFormat="1"/>
-    <w:lsdException w:name="Book Title" w:semiHidden="0" w:uiPriority="33" w:unhideWhenUsed="0" w:qFormat="1"/>
-    <w:lsdException w:name="Bibliography" w:uiPriority="37"/>
-    <w:lsdException w:name="TOC Heading" w:uiPriority="39" w:qFormat="1"/>
+  <w:latentStyles w:defLockedState="0" w:defUIPriority="99" w:defSemiHidden="0" w:defUnhideWhenUsed="0" w:defQFormat="0" w:count="371">
+    <w:lsdException w:name="Normal" w:uiPriority="0" w:qFormat="1"/>
+    <w:lsdException w:name="heading 1" w:uiPriority="9" w:qFormat="1"/>
+    <w:lsdException w:name="heading 2" w:semiHidden="1" w:uiPriority="9" w:unhideWhenUsed="1" w:qFormat="1"/>
+    <w:lsdException w:name="heading 3" w:semiHidden="1" w:uiPriority="9" w:unhideWhenUsed="1" w:qFormat="1"/>
+    <w:lsdException w:name="heading 4" w:semiHidden="1" w:uiPriority="9" w:unhideWhenUsed="1" w:qFormat="1"/>
+    <w:lsdException w:name="heading 5" w:semiHidden="1" w:uiPriority="9" w:unhideWhenUsed="1" w:qFormat="1"/>
+    <w:lsdException w:name="heading 6" w:semiHidden="1" w:uiPriority="9" w:unhideWhenUsed="1" w:qFormat="1"/>
+    <w:lsdException w:name="heading 7" w:semiHidden="1" w:uiPriority="9" w:unhideWhenUsed="1" w:qFormat="1"/>
+    <w:lsdException w:name="heading 8" w:semiHidden="1" w:uiPriority="9" w:unhideWhenUsed="1" w:qFormat="1"/>
+    <w:lsdException w:name="heading 9" w:semiHidden="1" w:uiPriority="9" w:unhideWhenUsed="1" w:qFormat="1"/>
+    <w:lsdException w:name="index 1" w:semiHidden="1" w:unhideWhenUsed="1"/>
+    <w:lsdException w:name="index 2" w:semiHidden="1" w:unhideWhenUsed="1"/>
+    <w:lsdException w:name="index 3" w:semiHidden="1" w:unhideWhenUsed="1"/>
+    <w:lsdException w:name="index 4" w:semiHidden="1" w:unhideWhenUsed="1"/>
+    <w:lsdException w:name="index 5" w:semiHidden="1" w:unhideWhenUsed="1"/>
+    <w:lsdException w:name="index 6" w:semiHidden="1" w:unhideWhenUsed="1"/>
+    <w:lsdException w:name="index 7" w:semiHidden="1" w:unhideWhenUsed="1"/>
+    <w:lsdException w:name="index 8" w:semiHidden="1" w:unhideWhenUsed="1"/>
+    <w:lsdException w:name="index 9" w:semiHidden="1" w:unhideWhenUsed="1"/>
+    <w:lsdException w:name="toc 1" w:semiHidden="1" w:uiPriority="39" w:unhideWhenUsed="1"/>
+    <w:lsdException w:name="toc 2" w:semiHidden="1" w:uiPriority="39" w:unhideWhenUsed="1"/>
+    <w:lsdException w:name="toc 3" w:semiHidden="1" w:uiPriority="39" w:unhideWhenUsed="1"/>
+    <w:lsdException w:name="toc 4" w:semiHidden="1" w:uiPriority="39" w:unhideWhenUsed="1"/>
+    <w:lsdException w:name="toc 5" w:semiHidden="1" w:uiPriority="39" w:unhideWhenUsed="1"/>
+    <w:lsdException w:name="toc 6" w:semiHidden="1" w:uiPriority="39" w:unhideWhenUsed="1"/>
+    <w:lsdException w:name="toc 7" w:semiHidden="1" w:uiPriority="39" w:unhideWhenUsed="1"/>
+    <w:lsdException w:name="toc 8" w:semiHidden="1" w:uiPriority="39" w:unhideWhenUsed="1"/>
+    <w:lsdException w:name="toc 9" w:semiHidden="1" w:uiPriority="39" w:unhideWhenUsed="1"/>
+    <w:lsdException w:name="Normal Indent" w:semiHidden="1" w:unhideWhenUsed="1"/>
+    <w:lsdException w:name="footnote text" w:semiHidden="1" w:unhideWhenUsed="1"/>
+    <w:lsdException w:name="annotation text" w:semiHidden="1" w:unhideWhenUsed="1"/>
+    <w:lsdException w:name="header" w:semiHidden="1" w:unhideWhenUsed="1"/>
+    <w:lsdException w:name="footer" w:semiHidden="1" w:unhideWhenUsed="1"/>
+    <w:lsdException w:name="index heading" w:semiHidden="1" w:unhideWhenUsed="1"/>
+    <w:lsdException w:name="caption" w:semiHidden="1" w:uiPriority="35" w:unhideWhenUsed="1" w:qFormat="1"/>
+    <w:lsdException w:name="table of figures" w:semiHidden="1" w:unhideWhenUsed="1"/>
+    <w:lsdException w:name="envelope address" w:semiHidden="1" w:unhideWhenUsed="1"/>
+    <w:lsdException w:name="envelope return" w:semiHidden="1" w:unhideWhenUsed="1"/>
+    <w:lsdException w:name="footnote reference" w:semiHidden="1" w:unhideWhenUsed="1"/>
+    <w:lsdException w:name="annotation reference" w:semiHidden="1" w:unhideWhenUsed="1"/>
+    <w:lsdException w:name="line number" w:semiHidden="1" w:unhideWhenUsed="1"/>
+    <w:lsdException w:name="page number" w:semiHidden="1" w:unhideWhenUsed="1"/>
+    <w:lsdException w:name="endnote reference" w:semiHidden="1" w:unhideWhenUsed="1"/>
+    <w:lsdException w:name="endnote text" w:semiHidden="1" w:unhideWhenUsed="1"/>
+    <w:lsdException w:name="table of authorities" w:semiHidden="1" w:unhideWhenUsed="1"/>
+    <w:lsdException w:name="macro" w:semiHidden="1" w:unhideWhenUsed="1"/>
+    <w:lsdException w:name="toa heading" w:semiHidden="1" w:unhideWhenUsed="1"/>
+    <w:lsdException w:name="List" w:semiHidden="1" w:unhideWhenUsed="1"/>
+    <w:lsdException w:name="List Bullet" w:semiHidden="1" w:unhideWhenUsed="1"/>
+    <w:lsdException w:name="List Number" w:semiHidden="1" w:unhideWhenUsed="1"/>
+    <w:lsdException w:name="List 2" w:semiHidden="1" w:unhideWhenUsed="1"/>
+    <w:lsdException w:name="List 3" w:semiHidden="1" w:unhideWhenUsed="1"/>
+    <w:lsdException w:name="List 4" w:semiHidden="1" w:unhideWhenUsed="1"/>
+    <w:lsdException w:name="List 5" w:semiHidden="1" w:unhideWhenUsed="1"/>
+    <w:lsdException w:name="List Bullet 2" w:semiHidden="1" w:unhideWhenUsed="1"/>
+    <w:lsdException w:name="List Bullet 3" w:semiHidden="1" w:unhideWhenUsed="1"/>
+    <w:lsdException w:name="List Bullet 4" w:semiHidden="1" w:unhideWhenUsed="1"/>
+    <w:lsdException w:name="List Bullet 5" w:semiHidden="1" w:unhideWhenUsed="1"/>
+    <w:lsdException w:name="List Number 2" w:semiHidden="1" w:unhideWhenUsed="1"/>
+    <w:lsdException w:name="List Number 3" w:semiHidden="1" w:unhideWhenUsed="1"/>
+    <w:lsdException w:name="List Number 4" w:semiHidden="1" w:unhideWhenUsed="1"/>
+    <w:lsdException w:name="List Number 5" w:semiHidden="1" w:unhideWhenUsed="1"/>
+    <w:lsdException w:name="Title" w:uiPriority="10" w:qFormat="1"/>
+    <w:lsdException w:name="Closing" w:semiHidden="1" w:unhideWhenUsed="1"/>
+    <w:lsdException w:name="Signature" w:semiHidden="1" w:unhideWhenUsed="1"/>
+    <w:lsdException w:name="Default Paragraph Font" w:semiHidden="1" w:uiPriority="1" w:unhideWhenUsed="1"/>
+    <w:lsdException w:name="Body Text" w:semiHidden="1" w:unhideWhenUsed="1"/>
+    <w:lsdException w:name="Body Text Indent" w:semiHidden="1" w:unhideWhenUsed="1"/>
+    <w:lsdException w:name="List Continue" w:semiHidden="1" w:unhideWhenUsed="1"/>
+    <w:lsdException w:name="List Continue 2" w:semiHidden="1" w:unhideWhenUsed="1"/>
+    <w:lsdException w:name="List Continue 3" w:semiHidden="1" w:unhideWhenUsed="1"/>
+    <w:lsdException w:name="List Continue 4" w:semiHidden="1" w:unhideWhenUsed="1"/>
+    <w:lsdException w:name="List Continue 5" w:semiHidden="1" w:unhideWhenUsed="1"/>
+    <w:lsdException w:name="Message Header" w:semiHidden="1" w:unhideWhenUsed="1"/>
+    <w:lsdException w:name="Subtitle" w:uiPriority="11" w:qFormat="1"/>
+    <w:lsdException w:name="Salutation" w:semiHidden="1" w:unhideWhenUsed="1"/>
+    <w:lsdException w:name="Date" w:semiHidden="1" w:unhideWhenUsed="1"/>
+    <w:lsdException w:name="Body Text First Indent" w:semiHidden="1" w:unhideWhenUsed="1"/>
+    <w:lsdException w:name="Body Text First Indent 2" w:semiHidden="1" w:unhideWhenUsed="1"/>
+    <w:lsdException w:name="Note Heading" w:semiHidden="1" w:unhideWhenUsed="1"/>
+    <w:lsdException w:name="Body Text 2" w:semiHidden="1" w:unhideWhenUsed="1"/>
+    <w:lsdException w:name="Body Text 3" w:semiHidden="1" w:unhideWhenUsed="1"/>
+    <w:lsdException w:name="Body Text Indent 2" w:semiHidden="1" w:unhideWhenUsed="1"/>
+    <w:lsdException w:name="Body Text Indent 3" w:semiHidden="1" w:unhideWhenUsed="1"/>
+    <w:lsdException w:name="Block Text" w:semiHidden="1" w:unhideWhenUsed="1"/>
+    <w:lsdException w:name="Hyperlink" w:semiHidden="1" w:unhideWhenUsed="1"/>
+    <w:lsdException w:name="FollowedHyperlink" w:semiHidden="1" w:unhideWhenUsed="1"/>
+    <w:lsdException w:name="Strong" w:uiPriority="22" w:qFormat="1"/>
+    <w:lsdException w:name="Emphasis" w:uiPriority="20" w:qFormat="1"/>
+    <w:lsdException w:name="Document Map" w:semiHidden="1" w:unhideWhenUsed="1"/>
+    <w:lsdException w:name="Plain Text" w:semiHidden="1" w:unhideWhenUsed="1"/>
+    <w:lsdException w:name="E-mail Signature" w:semiHidden="1" w:unhideWhenUsed="1"/>
+    <w:lsdException w:name="HTML Top of Form" w:semiHidden="1" w:unhideWhenUsed="1"/>
+    <w:lsdException w:name="HTML Bottom of Form" w:semiHidden="1" w:unhideWhenUsed="1"/>
+    <w:lsdException w:name="Normal (Web)" w:semiHidden="1" w:unhideWhenUsed="1"/>
+    <w:lsdException w:name="HTML Acronym" w:semiHidden="1" w:unhideWhenUsed="1"/>
+    <w:lsdException w:name="HTML Address" w:semiHidden="1" w:unhideWhenUsed="1"/>
+    <w:lsdException w:name="HTML Cite" w:semiHidden="1" w:unhideWhenUsed="1"/>
+    <w:lsdException w:name="HTML Code" w:semiHidden="1" w:unhideWhenUsed="1"/>
+    <w:lsdException w:name="HTML Definition" w:semiHidden="1" w:unhideWhenUsed="1"/>
+    <w:lsdException w:name="HTML Keyboard" w:semiHidden="1" w:unhideWhenUsed="1"/>
+    <w:lsdException w:name="HTML Preformatted" w:semiHidden="1" w:unhideWhenUsed="1"/>
+    <w:lsdException w:name="HTML Sample" w:semiHidden="1" w:unhideWhenUsed="1"/>
+    <w:lsdException w:name="HTML Typewriter" w:semiHidden="1" w:unhideWhenUsed="1"/>
+    <w:lsdException w:name="HTML Variable" w:semiHidden="1" w:unhideWhenUsed="1"/>
+    <w:lsdException w:name="Normal Table" w:semiHidden="1" w:unhideWhenUsed="1"/>
+    <w:lsdException w:name="annotation subject" w:semiHidden="1" w:unhideWhenUsed="1"/>
+    <w:lsdException w:name="No List" w:semiHidden="1" w:unhideWhenUsed="1"/>
+    <w:lsdException w:name="Outline List 1" w:semiHidden="1" w:unhideWhenUsed="1"/>
+    <w:lsdException w:name="Outline List 2" w:semiHidden="1" w:unhideWhenUsed="1"/>
+    <w:lsdException w:name="Outline List 3" w:semiHidden="1" w:unhideWhenUsed="1"/>
+    <w:lsdException w:name="Table Simple 1" w:semiHidden="1" w:unhideWhenUsed="1"/>
+    <w:lsdException w:name="Table Simple 2" w:semiHidden="1" w:unhideWhenUsed="1"/>
+    <w:lsdException w:name="Table Simple 3" w:semiHidden="1" w:unhideWhenUsed="1"/>
+    <w:lsdException w:name="Table Classic 1" w:semiHidden="1" w:unhideWhenUsed="1"/>
+    <w:lsdException w:name="Table Classic 2" w:semiHidden="1" w:unhideWhenUsed="1"/>
+    <w:lsdException w:name="Table Classic 3" w:semiHidden="1" w:unhideWhenUsed="1"/>
+    <w:lsdException w:name="Table Classic 4" w:semiHidden="1" w:unhideWhenUsed="1"/>
+    <w:lsdException w:name="Table Colorful 1" w:semiHidden="1" w:unhideWhenUsed="1"/>
+    <w:lsdException w:name="Table Colorful 2" w:semiHidden="1" w:unhideWhenUsed="1"/>
+    <w:lsdException w:name="Table Colorful 3" w:semiHidden="1" w:unhideWhenUsed="1"/>
+    <w:lsdException w:name="Table Columns 1" w:semiHidden="1" w:unhideWhenUsed="1"/>
+    <w:lsdException w:name="Table Columns 2" w:semiHidden="1" w:unhideWhenUsed="1"/>
+    <w:lsdException w:name="Table Columns 3" w:semiHidden="1" w:unhideWhenUsed="1"/>
+    <w:lsdException w:name="Table Columns 4" w:semiHidden="1" w:unhideWhenUsed="1"/>
+    <w:lsdException w:name="Table Columns 5" w:semiHidden="1" w:unhideWhenUsed="1"/>
+    <w:lsdException w:name="Table Grid 1" w:semiHidden="1" w:unhideWhenUsed="1"/>
+    <w:lsdException w:name="Table Grid 2" w:semiHidden="1" w:unhideWhenUsed="1"/>
+    <w:lsdException w:name="Table Grid 3" w:semiHidden="1" w:unhideWhenUsed="1"/>
+    <w:lsdException w:name="Table Grid 4" w:semiHidden="1" w:unhideWhenUsed="1"/>
+    <w:lsdException w:name="Table Grid 5" w:semiHidden="1" w:unhideWhenUsed="1"/>
+    <w:lsdException w:name="Table Grid 6" w:semiHidden="1" w:unhideWhenUsed="1"/>
+    <w:lsdException w:name="Table Grid 7" w:semiHidden="1" w:unhideWhenUsed="1"/>
+    <w:lsdException w:name="Table Grid 8" w:semiHidden="1" w:unhideWhenUsed="1"/>
+    <w:lsdException w:name="Table List 1" w:semiHidden="1" w:unhideWhenUsed="1"/>
+    <w:lsdException w:name="Table List 2" w:semiHidden="1" w:unhideWhenUsed="1"/>
+    <w:lsdException w:name="Table List 3" w:semiHidden="1" w:unhideWhenUsed="1"/>
+    <w:lsdException w:name="Table List 4" w:semiHidden="1" w:unhideWhenUsed="1"/>
+    <w:lsdException w:name="Table List 5" w:semiHidden="1" w:unhideWhenUsed="1"/>
+    <w:lsdException w:name="Table List 6" w:semiHidden="1" w:unhideWhenUsed="1"/>
+    <w:lsdException w:name="Table List 7" w:semiHidden="1" w:unhideWhenUsed="1"/>
+    <w:lsdException w:name="Table List 8" w:semiHidden="1" w:unhideWhenUsed="1"/>
+    <w:lsdException w:name="Table 3D effects 1" w:semiHidden="1" w:unhideWhenUsed="1"/>
+    <w:lsdException w:name="Table 3D effects 2" w:semiHidden="1" w:unhideWhenUsed="1"/>
+    <w:lsdException w:name="Table 3D effects 3" w:semiHidden="1" w:unhideWhenUsed="1"/>
+    <w:lsdException w:name="Table Contemporary" w:semiHidden="1" w:unhideWhenUsed="1"/>
+    <w:lsdException w:name="Table Elegant" w:semiHidden="1" w:unhideWhenUsed="1"/>
+    <w:lsdException w:name="Table Professional" w:semiHidden="1" w:unhideWhenUsed="1"/>
+    <w:lsdException w:name="Table Subtle 1" w:semiHidden="1" w:unhideWhenUsed="1"/>
+    <w:lsdException w:name="Table Subtle 2" w:semiHidden="1" w:unhideWhenUsed="1"/>
+    <w:lsdException w:name="Table Web 1" w:semiHidden="1" w:unhideWhenUsed="1"/>
+    <w:lsdException w:name="Table Web 2" w:semiHidden="1" w:unhideWhenUsed="1"/>
+    <w:lsdException w:name="Table Web 3" w:semiHidden="1" w:unhideWhenUsed="1"/>
+    <w:lsdException w:name="Balloon Text" w:semiHidden="1" w:unhideWhenUsed="1"/>
+    <w:lsdException w:name="Table Grid" w:uiPriority="59"/>
+    <w:lsdException w:name="Table Theme" w:semiHidden="1" w:unhideWhenUsed="1"/>
+    <w:lsdException w:name="Placeholder Text" w:semiHidden="1"/>
+    <w:lsdException w:name="No Spacing" w:uiPriority="1" w:qFormat="1"/>
+    <w:lsdException w:name="Light Shading" w:uiPriority="60"/>
+    <w:lsdException w:name="Light List" w:uiPriority="61"/>
+    <w:lsdException w:name="Light Grid" w:uiPriority="62"/>
+    <w:lsdException w:name="Medium Shading 1" w:uiPriority="63"/>
+    <w:lsdException w:name="Medium Shading 2" w:uiPriority="64"/>
+    <w:lsdException w:name="Medium List 1" w:uiPriority="65"/>
+    <w:lsdException w:name="Medium List 2" w:uiPriority="66"/>
+    <w:lsdException w:name="Medium Grid 1" w:uiPriority="67"/>
+    <w:lsdException w:name="Medium Grid 2" w:uiPriority="68"/>
+    <w:lsdException w:name="Medium Grid 3" w:uiPriority="69"/>
+    <w:lsdException w:name="Dark List" w:uiPriority="70"/>
+    <w:lsdException w:name="Colorful Shading" w:uiPriority="71"/>
+    <w:lsdException w:name="Colorful List" w:uiPriority="72"/>
+    <w:lsdException w:name="Colorful Grid" w:uiPriority="73"/>
+    <w:lsdException w:name="Light Shading Accent 1" w:uiPriority="60"/>
+    <w:lsdException w:name="Light List Accent 1" w:uiPriority="61"/>
+    <w:lsdException w:name="Light Grid Accent 1" w:uiPriority="62"/>
+    <w:lsdException w:name="Medium Shading 1 Accent 1" w:uiPriority="63"/>
+    <w:lsdException w:name="Medium Shading 2 Accent 1" w:uiPriority="64"/>
+    <w:lsdException w:name="Medium List 1 Accent 1" w:uiPriority="65"/>
+    <w:lsdException w:name="Revision" w:semiHidden="1"/>
+    <w:lsdException w:name="List Paragraph" w:uiPriority="34" w:qFormat="1"/>
+    <w:lsdException w:name="Quote" w:uiPriority="29" w:qFormat="1"/>
+    <w:lsdException w:name="Intense Quote" w:uiPriority="30" w:qFormat="1"/>
+    <w:lsdException w:name="Medium List 2 Accent 1" w:uiPriority="66"/>
+    <w:lsdException w:name="Medium Grid 1 Accent 1" w:uiPriority="67"/>
+    <w:lsdException w:name="Medium Grid 2 Accent 1" w:uiPriority="68"/>
+    <w:lsdException w:name="Medium Grid 3 Accent 1" w:uiPriority="69"/>
+    <w:lsdException w:name="Dark List Accent 1" w:uiPriority="70"/>
+    <w:lsdException w:name="Colorful Shading Accent 1" w:uiPriority="71"/>
+    <w:lsdException w:name="Colorful List Accent 1" w:uiPriority="72"/>
+    <w:lsdException w:name="Colorful Grid Accent 1" w:uiPriority="73"/>
+    <w:lsdException w:name="Light Shading Accent 2" w:uiPriority="60"/>
+    <w:lsdException w:name="Light List Accent 2" w:uiPriority="61"/>
+    <w:lsdException w:name="Light Grid Accent 2" w:uiPriority="62"/>
+    <w:lsdException w:name="Medium Shading 1 Accent 2" w:uiPriority="63"/>
+    <w:lsdException w:name="Medium Shading 2 Accent 2" w:uiPriority="64"/>
+    <w:lsdException w:name="Medium List 1 Accent 2" w:uiPriority="65"/>
+    <w:lsdException w:name="Medium List 2 Accent 2" w:uiPriority="66"/>
+    <w:lsdException w:name="Medium Grid 1 Accent 2" w:uiPriority="67"/>
+    <w:lsdException w:name="Medium Grid 2 Accent 2" w:uiPriority="68"/>
+    <w:lsdException w:name="Medium Grid 3 Accent 2" w:uiPriority="69"/>
+    <w:lsdException w:name="Dark List Accent 2" w:uiPriority="70"/>
+    <w:lsdException w:name="Colorful Shading Accent 2" w:uiPriority="71"/>
+    <w:lsdException w:name="Colorful List Accent 2" w:uiPriority="72"/>
+    <w:lsdException w:name="Colorful Grid Accent 2" w:uiPriority="73"/>
+    <w:lsdException w:name="Light Shading Accent 3" w:uiPriority="60"/>
+    <w:lsdException w:name="Light List Accent 3" w:uiPriority="61"/>
+    <w:lsdException w:name="Light Grid Accent 3" w:uiPriority="62"/>
+    <w:lsdException w:name="Medium Shading 1 Accent 3" w:uiPriority="63"/>
+    <w:lsdException w:name="Medium Shading 2 Accent 3" w:uiPriority="64"/>
+    <w:lsdException w:name="Medium List 1 Accent 3" w:uiPriority="65"/>
+    <w:lsdException w:name="Medium List 2 Accent 3" w:uiPriority="66"/>
+    <w:lsdException w:name="Medium Grid 1 Accent 3" w:uiPriority="67"/>
+    <w:lsdException w:name="Medium Grid 2 Accent 3" w:uiPriority="68"/>
+    <w:lsdException w:name="Medium Grid 3 Accent 3" w:uiPriority="69"/>
+    <w:lsdException w:name="Dark List Accent 3" w:uiPriority="70"/>
+    <w:lsdException w:name="Colorful Shading Accent 3" w:uiPriority="71"/>
+    <w:lsdException w:name="Colorful List Accent 3" w:uiPriority="72"/>
+    <w:lsdException w:name="Colorful Grid Accent 3" w:uiPriority="73"/>
+    <w:lsdException w:name="Light Shading Accent 4" w:uiPriority="60"/>
+    <w:lsdException w:name="Light List Accent 4" w:uiPriority="61"/>
+    <w:lsdException w:name="Light Grid Accent 4" w:uiPriority="62"/>
+    <w:lsdException w:name="Medium Shading 1 Accent 4" w:uiPriority="63"/>
+    <w:lsdException w:name="Medium Shading 2 Accent 4" w:uiPriority="64"/>
+    <w:lsdException w:name="Medium List 1 Accent 4" w:uiPriority="65"/>
+    <w:lsdException w:name="Medium List 2 Accent 4" w:uiPriority="66"/>
+    <w:lsdException w:name="Medium Grid 1 Accent 4" w:uiPriority="67"/>
+    <w:lsdException w:name="Medium Grid 2 Accent 4" w:uiPriority="68"/>
+    <w:lsdException w:name="Medium Grid 3 Accent 4" w:uiPriority="69"/>
+    <w:lsdException w:name="Dark List Accent 4" w:uiPriority="70"/>
+    <w:lsdException w:name="Colorful Shading Accent 4" w:uiPriority="71"/>
+    <w:lsdException w:name="Colorful List Accent 4" w:uiPriority="72"/>
+    <w:lsdException w:name="Colorful Grid Accent 4" w:uiPriority="73"/>
+    <w:lsdException w:name="Light Shading Accent 5" w:uiPriority="60"/>
+    <w:lsdException w:name="Light List Accent 5" w:uiPriority="61"/>
+    <w:lsdException w:name="Light Grid Accent 5" w:uiPriority="62"/>
+    <w:lsdException w:name="Medium Shading 1 Accent 5" w:uiPriority="63"/>
+    <w:lsdException w:name="Medium Shading 2 Accent 5" w:uiPriority="64"/>
+    <w:lsdException w:name="Medium List 1 Accent 5" w:uiPriority="65"/>
+    <w:lsdException w:name="Medium List 2 Accent 5" w:uiPriority="66"/>
+    <w:lsdException w:name="Medium Grid 1 Accent 5" w:uiPriority="67"/>
+    <w:lsdException w:name="Medium Grid 2 Accent 5" w:uiPriority="68"/>
+    <w:lsdException w:name="Medium Grid 3 Accent 5" w:uiPriority="69"/>
+    <w:lsdException w:name="Dark List Accent 5" w:uiPriority="70"/>
+    <w:lsdException w:name="Colorful Shading Accent 5" w:uiPriority="71"/>
+    <w:lsdException w:name="Colorful List Accent 5" w:uiPriority="72"/>
+    <w:lsdException w:name="Colorful Grid Accent 5" w:uiPriority="73"/>
+    <w:lsdException w:name="Light Shading Accent 6" w:uiPriority="60"/>
+    <w:lsdException w:name="Light List Accent 6" w:uiPriority="61"/>
+    <w:lsdException w:name="Light Grid Accent 6" w:uiPriority="62"/>
+    <w:lsdException w:name="Medium Shading 1 Accent 6" w:uiPriority="63"/>
+    <w:lsdException w:name="Medium Shading 2 Accent 6" w:uiPriority="64"/>
+    <w:lsdException w:name="Medium List 1 Accent 6" w:uiPriority="65"/>
+    <w:lsdException w:name="Medium List 2 Accent 6" w:uiPriority="66"/>
+    <w:lsdException w:name="Medium Grid 1 Accent 6" w:uiPriority="67"/>
+    <w:lsdException w:name="Medium Grid 2 Accent 6" w:uiPriority="68"/>
+    <w:lsdException w:name="Medium Grid 3 Accent 6" w:uiPriority="69"/>
+    <w:lsdException w:name="Dark List Accent 6" w:uiPriority="70"/>
+    <w:lsdException w:name="Colorful Shading Accent 6" w:uiPriority="71"/>
+    <w:lsdException w:name="Colorful List Accent 6" w:uiPriority="72"/>
+    <w:lsdException w:name="Colorful Grid Accent 6" w:uiPriority="73"/>
+    <w:lsdException w:name="Subtle Emphasis" w:uiPriority="19" w:qFormat="1"/>
+    <w:lsdException w:name="Intense Emphasis" w:uiPriority="21" w:qFormat="1"/>
+    <w:lsdException w:name="Subtle Reference" w:uiPriority="31" w:qFormat="1"/>
+    <w:lsdException w:name="Intense Reference" w:uiPriority="32" w:qFormat="1"/>
+    <w:lsdException w:name="Book Title" w:uiPriority="33" w:qFormat="1"/>
+    <w:lsdException w:name="Bibliography" w:semiHidden="1" w:uiPriority="37" w:unhideWhenUsed="1"/>
+    <w:lsdException w:name="TOC Heading" w:semiHidden="1" w:uiPriority="39" w:unhideWhenUsed="1" w:qFormat="1"/>
+    <w:lsdException w:name="Plain Table 1" w:uiPriority="41"/>
+    <w:lsdException w:name="Plain Table 2" w:uiPriority="42"/>
+    <w:lsdException w:name="Plain Table 3" w:uiPriority="43"/>
+    <w:lsdException w:name="Plain Table 4" w:uiPriority="44"/>
+    <w:lsdException w:name="Plain Table 5" w:uiPriority="45"/>
+    <w:lsdException w:name="Grid Table Light" w:uiPriority="40"/>
+    <w:lsdException w:name="Grid Table 1 Light" w:uiPriority="46"/>
+    <w:lsdException w:name="Grid Table 2" w:uiPriority="47"/>
+    <w:lsdException w:name="Grid Table 3" w:uiPriority="48"/>
+    <w:lsdException w:name="Grid Table 4" w:uiPriority="49"/>
+    <w:lsdException w:name="Grid Table 5 Dark" w:uiPriority="50"/>
+    <w:lsdException w:name="Grid Table 6 Colorful" w:uiPriority="51"/>
+    <w:lsdException w:name="Grid Table 7 Colorful" w:uiPriority="52"/>
+    <w:lsdException w:name="Grid Table 1 Light Accent 1" w:uiPriority="46"/>
+    <w:lsdException w:name="Grid Table 2 Accent 1" w:uiPriority="47"/>
+    <w:lsdException w:name="Grid Table 3 Accent 1" w:uiPriority="48"/>
+    <w:lsdException w:name="Grid Table 4 Accent 1" w:uiPriority="49"/>
+    <w:lsdException w:name="Grid Table 5 Dark Accent 1" w:uiPriority="50"/>
+    <w:lsdException w:name="Grid Table 6 Colorful Accent 1" w:uiPriority="51"/>
+    <w:lsdException w:name="Grid Table 7 Colorful Accent 1" w:uiPriority="52"/>
+    <w:lsdException w:name="Grid Table 1 Light Accent 2" w:uiPriority="46"/>
+    <w:lsdException w:name="Grid Table 2 Accent 2" w:uiPriority="47"/>
+    <w:lsdException w:name="Grid Table 3 Accent 2" w:uiPriority="48"/>
+    <w:lsdException w:name="Grid Table 4 Accent 2" w:uiPriority="49"/>
+    <w:lsdException w:name="Grid Table 5 Dark Accent 2" w:uiPriority="50"/>
+    <w:lsdException w:name="Grid Table 6 Colorful Accent 2" w:uiPriority="51"/>
+    <w:lsdException w:name="Grid Table 7 Colorful Accent 2" w:uiPriority="52"/>
+    <w:lsdException w:name="Grid Table 1 Light Accent 3" w:uiPriority="46"/>
+    <w:lsdException w:name="Grid Table 2 Accent 3" w:uiPriority="47"/>
+    <w:lsdException w:name="Grid Table 3 Accent 3" w:uiPriority="48"/>
+    <w:lsdException w:name="Grid Table 4 Accent 3" w:uiPriority="49"/>
+    <w:lsdException w:name="Grid Table 5 Dark Accent 3" w:uiPriority="50"/>
+    <w:lsdException w:name="Grid Table 6 Colorful Accent 3" w:uiPriority="51"/>
+    <w:lsdException w:name="Grid Table 7 Colorful Accent 3" w:uiPriority="52"/>
+    <w:lsdException w:name="Grid Table 1 Light Accent 4" w:uiPriority="46"/>
+    <w:lsdException w:name="Grid Table 2 Accent 4" w:uiPriority="47"/>
+    <w:lsdException w:name="Grid Table 3 Accent 4" w:uiPriority="48"/>
+    <w:lsdException w:name="Grid Table 4 Accent 4" w:uiPriority="49"/>
+    <w:lsdException w:name="Grid Table 5 Dark Accent 4" w:uiPriority="50"/>
+    <w:lsdException w:name="Grid Table 6 Colorful Accent 4" w:uiPriority="51"/>
+    <w:lsdException w:name="Grid Table 7 Colorful Accent 4" w:uiPriority="52"/>
+    <w:lsdException w:name="Grid Table 1 Light Accent 5" w:uiPriority="46"/>
+    <w:lsdException w:name="Grid Table 2 Accent 5" w:uiPriority="47"/>
+    <w:lsdException w:name="Grid Table 3 Accent 5" w:uiPriority="48"/>
+    <w:lsdException w:name="Grid Table 4 Accent 5" w:uiPriority="49"/>
+    <w:lsdException w:name="Grid Table 5 Dark Accent 5" w:uiPriority="50"/>
+    <w:lsdException w:name="Grid Table 6 Colorful Accent 5" w:uiPriority="51"/>
+    <w:lsdException w:name="Grid Table 7 Colorful Accent 5" w:uiPriority="52"/>
+    <w:lsdException w:name="Grid Table 1 Light Accent 6" w:uiPriority="46"/>
+    <w:lsdException w:name="Grid Table 2 Accent 6" w:uiPriority="47"/>
+    <w:lsdException w:name="Grid Table 3 Accent 6" w:uiPriority="48"/>
+    <w:lsdException w:name="Grid Table 4 Accent 6" w:uiPriority="49"/>
+    <w:lsdException w:name="Grid Table 5 Dark Accent 6" w:uiPriority="50"/>
+    <w:lsdException w:name="Grid Table 6 Colorful Accent 6" w:uiPriority="51"/>
+    <w:lsdException w:name="Grid Table 7 Colorful Accent 6" w:uiPriority="52"/>
+    <w:lsdException w:name="List Table 1 Light" w:uiPriority="46"/>
+    <w:lsdException w:name="List Table 2" w:uiPriority="47"/>
+    <w:lsdException w:name="List Table 3" w:uiPriority="48"/>
+    <w:lsdException w:name="List Table 4" w:uiPriority="49"/>
+    <w:lsdException w:name="List Table 5 Dark" w:uiPriority="50"/>
+    <w:lsdException w:name="List Table 6 Colorful" w:uiPriority="51"/>
+    <w:lsdException w:name="List Table 7 Colorful" w:uiPriority="52"/>
+    <w:lsdException w:name="List Table 1 Light Accent 1" w:uiPriority="46"/>
+    <w:lsdException w:name="List Table 2 Accent 1" w:uiPriority="47"/>
+    <w:lsdException w:name="List Table 3 Accent 1" w:uiPriority="48"/>
+    <w:lsdException w:name="List Table 4 Accent 1" w:uiPriority="49"/>
+    <w:lsdException w:name="List Table 5 Dark Accent 1" w:uiPriority="50"/>
+    <w:lsdException w:name="List Table 6 Colorful Accent 1" w:uiPriority="51"/>
+    <w:lsdException w:name="List Table 7 Colorful Accent 1" w:uiPriority="52"/>
+    <w:lsdException w:name="List Table 1 Light Accent 2" w:uiPriority="46"/>
+    <w:lsdException w:name="List Table 2 Accent 2" w:uiPriority="47"/>
+    <w:lsdException w:name="List Table 3 Accent 2" w:uiPriority="48"/>
+    <w:lsdException w:name="List Table 4 Accent 2" w:uiPriority="49"/>
+    <w:lsdException w:name="List Table 5 Dark Accent 2" w:uiPriority="50"/>
+    <w:lsdException w:name="List Table 6 Colorful Accent 2" w:uiPriority="51"/>
+    <w:lsdException w:name="List Table 7 Colorful Accent 2" w:uiPriority="52"/>
+    <w:lsdException w:name="List Table 1 Light Accent 3" w:uiPriority="46"/>
+    <w:lsdException w:name="List Table 2 Accent 3" w:uiPriority="47"/>
+    <w:lsdException w:name="List Table 3 Accent 3" w:uiPriority="48"/>
+    <w:lsdException w:name="List Table 4 Accent 3" w:uiPriority="49"/>
+    <w:lsdException w:name="List Table 5 Dark Accent 3" w:uiPriority="50"/>
+    <w:lsdException w:name="List Table 6 Colorful Accent 3" w:uiPriority="51"/>
+    <w:lsdException w:name="List Table 7 Colorful Accent 3" w:uiPriority="52"/>
+    <w:lsdException w:name="List Table 1 Light Accent 4" w:uiPriority="46"/>
+    <w:lsdException w:name="List Table 2 Accent 4" w:uiPriority="47"/>
+    <w:lsdException w:name="List Table 3 Accent 4" w:uiPriority="48"/>
+    <w:lsdException w:name="List Table 4 Accent 4" w:uiPriority="49"/>
+    <w:lsdException w:name="List Table 5 Dark Accent 4" w:uiPriority="50"/>
+    <w:lsdException w:name="List Table 6 Colorful Accent 4" w:uiPriority="51"/>
+    <w:lsdException w:name="List Table 7 Colorful Accent 4" w:uiPriority="52"/>
+    <w:lsdException w:name="List Table 1 Light Accent 5" w:uiPriority="46"/>
+    <w:lsdException w:name="List Table 2 Accent 5" w:uiPriority="47"/>
+    <w:lsdException w:name="List Table 3 Accent 5" w:uiPriority="48"/>
+    <w:lsdException w:name="List Table 4 Accent 5" w:uiPriority="49"/>
+    <w:lsdException w:name="List Table 5 Dark Accent 5" w:uiPriority="50"/>
+    <w:lsdException w:name="List Table 6 Colorful Accent 5" w:uiPriority="51"/>
+    <w:lsdException w:name="List Table 7 Colorful Accent 5" w:uiPriority="52"/>
+    <w:lsdException w:name="List Table 1 Light Accent 6" w:uiPriority="46"/>
+    <w:lsdException w:name="List Table 2 Accent 6" w:uiPriority="47"/>
+    <w:lsdException w:name="List Table 3 Accent 6" w:uiPriority="48"/>
+    <w:lsdException w:name="List Table 4 Accent 6" w:uiPriority="49"/>
+    <w:lsdException w:name="List Table 5 Dark Accent 6" w:uiPriority="50"/>
+    <w:lsdException w:name="List Table 6 Colorful Accent 6" w:uiPriority="51"/>
+    <w:lsdException w:name="List Table 7 Colorful Accent 6" w:uiPriority="52"/>
   </w:latentStyles>
   <w:style w:type="paragraph" w:default="1" w:styleId="Normal">
     <w:name w:val="Normal"/>

</xml_diff>